<commit_message>
Fixed an issue with render layers not working
</commit_message>
<xml_diff>
--- a/NEA - Enter The Dead Zone.docx
+++ b/NEA - Enter The Dead Zone.docx
@@ -301,15 +301,7 @@
         <w:t xml:space="preserve"> improving replay ability </w:t>
       </w:r>
       <w:r>
-        <w:t xml:space="preserve">and </w:t>
-      </w:r>
-      <w:proofErr w:type="spellStart"/>
-      <w:r>
-        <w:t>modding</w:t>
-      </w:r>
-      <w:proofErr w:type="spellEnd"/>
-      <w:r>
-        <w:t xml:space="preserve"> capabilities.</w:t>
+        <w:t>and modding capabilities.</w:t>
       </w:r>
       <w:r>
         <w:t xml:space="preserve"> This is because many </w:t>
@@ -423,21 +415,12 @@
       <w:r>
         <w:t xml:space="preserve"> </w:t>
       </w:r>
-      <w:proofErr w:type="spellStart"/>
       <w:r>
         <w:rPr>
           <w:i/>
           <w:iCs/>
         </w:rPr>
-        <w:t>Xcom</w:t>
-      </w:r>
-      <w:proofErr w:type="spellEnd"/>
-      <w:r>
-        <w:rPr>
-          <w:i/>
-          <w:iCs/>
-        </w:rPr>
-        <w:t xml:space="preserve"> </w:t>
+        <w:t xml:space="preserve">Xcom </w:t>
       </w:r>
       <w:r>
         <w:t xml:space="preserve">where the player would have to manage their squad and resources to defeat their enemies. However, the designers </w:t>
@@ -873,7 +856,6 @@
                                 <w:szCs w:val="16"/>
                               </w:rPr>
                             </w:pPr>
-                            <w:proofErr w:type="spellStart"/>
                             <w:r>
                               <w:rPr>
                                 <w:sz w:val="16"/>
@@ -886,15 +868,7 @@
                                 <w:sz w:val="16"/>
                                 <w:szCs w:val="16"/>
                               </w:rPr>
-                              <w:t>rc</w:t>
-                            </w:r>
-                            <w:proofErr w:type="spellEnd"/>
-                            <w:r>
-                              <w:rPr>
-                                <w:sz w:val="16"/>
-                                <w:szCs w:val="16"/>
-                              </w:rPr>
-                              <w:t>: https://store.steampowered.com/app/1016920/Unrailed/</w:t>
+                              <w:t>rc: https://store.steampowered.com/app/1016920/Unrailed/</w:t>
                             </w:r>
                           </w:p>
                         </w:txbxContent>
@@ -932,7 +906,6 @@
                           <w:szCs w:val="16"/>
                         </w:rPr>
                       </w:pPr>
-                      <w:proofErr w:type="spellStart"/>
                       <w:r>
                         <w:rPr>
                           <w:sz w:val="16"/>
@@ -945,15 +918,7 @@
                           <w:sz w:val="16"/>
                           <w:szCs w:val="16"/>
                         </w:rPr>
-                        <w:t>rc</w:t>
-                      </w:r>
-                      <w:proofErr w:type="spellEnd"/>
-                      <w:r>
-                        <w:rPr>
-                          <w:sz w:val="16"/>
-                          <w:szCs w:val="16"/>
-                        </w:rPr>
-                        <w:t>: https://store.steampowered.com/app/1016920/Unrailed/</w:t>
+                        <w:t>rc: https://store.steampowered.com/app/1016920/Unrailed/</w:t>
                       </w:r>
                     </w:p>
                   </w:txbxContent>
@@ -1070,7 +1035,6 @@
       <w:r>
         <w:t xml:space="preserve"> Another important feature of </w:t>
       </w:r>
-      <w:proofErr w:type="spellStart"/>
       <w:r>
         <w:rPr>
           <w:i/>
@@ -1079,11 +1043,7 @@
         <w:t>Unrailed!</w:t>
       </w:r>
       <w:r>
-        <w:t>’s</w:t>
-      </w:r>
-      <w:proofErr w:type="spellEnd"/>
-      <w:r>
-        <w:t xml:space="preserve"> design is how there are multiple ways to lose ranging such as running out of resources</w:t>
+        <w:t>’s design is how there are multiple ways to lose ranging such as running out of resources</w:t>
       </w:r>
       <w:r>
         <w:t xml:space="preserve">, </w:t>
@@ -1350,66 +1310,43 @@
           </wp:anchor>
         </w:drawing>
       </w:r>
-      <w:proofErr w:type="spellStart"/>
-      <w:r>
-        <w:t>Towerfall</w:t>
-      </w:r>
-      <w:proofErr w:type="spellEnd"/>
-      <w:r>
-        <w:t xml:space="preserve"> Ascension</w:t>
-      </w:r>
-    </w:p>
-    <w:p>
-      <w:proofErr w:type="spellStart"/>
+      <w:r>
+        <w:t>Towerfall Ascension</w:t>
+      </w:r>
+    </w:p>
+    <w:p>
       <w:r>
         <w:rPr>
           <w:i/>
           <w:iCs/>
         </w:rPr>
-        <w:t>Towerfall</w:t>
-      </w:r>
-      <w:proofErr w:type="spellEnd"/>
+        <w:t xml:space="preserve">Towerfall Ascension </w:t>
+      </w:r>
+      <w:r>
+        <w:t xml:space="preserve">is a 2-4 player competitive duelling game that </w:t>
+      </w:r>
+      <w:r>
+        <w:t xml:space="preserve">has players shooting arrows at each other to be the last player standing. </w:t>
+      </w:r>
+      <w:r>
+        <w:t xml:space="preserve">Similarly to </w:t>
+      </w:r>
       <w:r>
         <w:rPr>
           <w:i/>
           <w:iCs/>
         </w:rPr>
-        <w:t xml:space="preserve"> Ascension </w:t>
-      </w:r>
-      <w:r>
-        <w:t xml:space="preserve">is a 2-4 player competitive duelling game that </w:t>
-      </w:r>
-      <w:r>
-        <w:t xml:space="preserve">has players shooting arrows at each other to be the last player standing. </w:t>
-      </w:r>
-      <w:r>
-        <w:t xml:space="preserve">Similarly to </w:t>
+        <w:t>Unrailed!</w:t>
+      </w:r>
+      <w:r>
+        <w:t xml:space="preserve">, </w:t>
       </w:r>
       <w:r>
         <w:rPr>
           <w:i/>
           <w:iCs/>
         </w:rPr>
-        <w:t>Unrailed!</w:t>
-      </w:r>
-      <w:r>
-        <w:t xml:space="preserve">, </w:t>
-      </w:r>
-      <w:proofErr w:type="spellStart"/>
-      <w:r>
-        <w:rPr>
-          <w:i/>
-          <w:iCs/>
-        </w:rPr>
-        <w:t>Towerfall</w:t>
-      </w:r>
-      <w:proofErr w:type="spellEnd"/>
-      <w:r>
-        <w:rPr>
-          <w:i/>
-          <w:iCs/>
-        </w:rPr>
-        <w:t xml:space="preserve"> Ascension </w:t>
+        <w:t xml:space="preserve">Towerfall Ascension </w:t>
       </w:r>
       <w:r>
         <w:t>offers very simple controls with the D-pad</w:t>
@@ -1478,21 +1415,12 @@
                                 <w:szCs w:val="16"/>
                               </w:rPr>
                             </w:pPr>
-                            <w:proofErr w:type="spellStart"/>
                             <w:r>
                               <w:rPr>
                                 <w:sz w:val="16"/>
                                 <w:szCs w:val="16"/>
                               </w:rPr>
-                              <w:t>src</w:t>
-                            </w:r>
-                            <w:proofErr w:type="spellEnd"/>
-                            <w:r>
-                              <w:rPr>
-                                <w:sz w:val="16"/>
-                                <w:szCs w:val="16"/>
-                              </w:rPr>
-                              <w:t>:</w:t>
+                              <w:t>src:</w:t>
                             </w:r>
                             <w:r>
                               <w:rPr>
@@ -1543,21 +1471,12 @@
                           <w:szCs w:val="16"/>
                         </w:rPr>
                       </w:pPr>
-                      <w:proofErr w:type="spellStart"/>
                       <w:r>
                         <w:rPr>
                           <w:sz w:val="16"/>
                           <w:szCs w:val="16"/>
                         </w:rPr>
-                        <w:t>src</w:t>
-                      </w:r>
-                      <w:proofErr w:type="spellEnd"/>
-                      <w:r>
-                        <w:rPr>
-                          <w:sz w:val="16"/>
-                          <w:szCs w:val="16"/>
-                        </w:rPr>
-                        <w:t>:</w:t>
+                        <w:t>src:</w:t>
                       </w:r>
                       <w:r>
                         <w:rPr>
@@ -1582,66 +1501,46 @@
           </mc:Fallback>
         </mc:AlternateContent>
       </w:r>
-      <w:proofErr w:type="spellStart"/>
       <w:r>
         <w:rPr>
           <w:i/>
           <w:iCs/>
         </w:rPr>
-        <w:t>Towerfall</w:t>
-      </w:r>
-      <w:proofErr w:type="spellEnd"/>
+        <w:t xml:space="preserve">Towerfall Ascension </w:t>
+      </w:r>
+      <w:r>
+        <w:t xml:space="preserve">offers very fair gameplay through </w:t>
+      </w:r>
+      <w:r>
+        <w:t xml:space="preserve">making every player equal </w:t>
+      </w:r>
+      <w:r>
+        <w:t xml:space="preserve">as every player character has the same abilities. This design choice makes each </w:t>
+      </w:r>
+      <w:r>
+        <w:t xml:space="preserve">loss in game feel fair and balanced which is important when it comes to </w:t>
+      </w:r>
+      <w:r>
+        <w:t xml:space="preserve">anything </w:t>
+      </w:r>
+      <w:r>
+        <w:t>player versus player (</w:t>
+      </w:r>
+      <w:r>
+        <w:t>PvP</w:t>
+      </w:r>
+      <w:r>
+        <w:t>).</w:t>
+      </w:r>
+      <w:r>
+        <w:t xml:space="preserve"> </w:t>
+      </w:r>
       <w:r>
         <w:rPr>
           <w:i/>
           <w:iCs/>
         </w:rPr>
-        <w:t xml:space="preserve"> Ascension </w:t>
-      </w:r>
-      <w:r>
-        <w:t xml:space="preserve">offers very fair gameplay through </w:t>
-      </w:r>
-      <w:r>
-        <w:t xml:space="preserve">making every player equal </w:t>
-      </w:r>
-      <w:r>
-        <w:t xml:space="preserve">as every player character has the same abilities. This design choice makes each </w:t>
-      </w:r>
-      <w:r>
-        <w:t xml:space="preserve">loss in game feel fair and balanced which is important when it comes to </w:t>
-      </w:r>
-      <w:r>
-        <w:t xml:space="preserve">anything </w:t>
-      </w:r>
-      <w:r>
-        <w:t>player versus player (</w:t>
-      </w:r>
-      <w:proofErr w:type="spellStart"/>
-      <w:r>
-        <w:t>PvP</w:t>
-      </w:r>
-      <w:proofErr w:type="spellEnd"/>
-      <w:r>
-        <w:t>).</w:t>
-      </w:r>
-      <w:r>
-        <w:t xml:space="preserve"> </w:t>
-      </w:r>
-      <w:proofErr w:type="spellStart"/>
-      <w:r>
-        <w:rPr>
-          <w:i/>
-          <w:iCs/>
-        </w:rPr>
-        <w:t>Towerfall</w:t>
-      </w:r>
-      <w:proofErr w:type="spellEnd"/>
-      <w:r>
-        <w:rPr>
-          <w:i/>
-          <w:iCs/>
-        </w:rPr>
-        <w:t xml:space="preserve"> Ascension </w:t>
+        <w:t xml:space="preserve">Towerfall Ascension </w:t>
       </w:r>
       <w:r>
         <w:t xml:space="preserve">also makes use of powerups and varied different types of arrows such as “drill arrows” which can shoot through walls adding a surprising amount of depth to the gameplay as players have to account for different arrow types keeping gameplay fresh and interesting. The design choice to add powerups and allow for players that fall behind in points to start with a shield allows for clutch comebacks which makes losing players never feel like they really are losing keeping them playing what seems to be a lost round. </w:t>
@@ -1816,10 +1715,7 @@
                               <w:pStyle w:val="Caption"/>
                             </w:pPr>
                             <w:r>
-                              <w:t>Email response from Max, a primary user for my game</w:t>
-                            </w:r>
-                            <w:r>
-                              <w:t>, addressing some of my questions for the game.</w:t>
+                              <w:t>Email response from Max, a primary user for my game, addressing some of my questions for the game.</w:t>
                             </w:r>
                           </w:p>
                         </w:txbxContent>
@@ -1846,10 +1742,7 @@
                         <w:pStyle w:val="Caption"/>
                       </w:pPr>
                       <w:r>
-                        <w:t>Email response from Max, a primary user for my game</w:t>
-                      </w:r>
-                      <w:r>
-                        <w:t>, addressing some of my questions for the game.</w:t>
+                        <w:t>Email response from Max, a primary user for my game, addressing some of my questions for the game.</w:t>
                       </w:r>
                     </w:p>
                   </w:txbxContent>
@@ -3427,10 +3320,7 @@
                               </w:rPr>
                             </w:pPr>
                             <w:r>
-                              <w:t>Gameplay loop or strategy of the prototype proposed</w:t>
-                            </w:r>
-                            <w:r>
-                              <w:t>.</w:t>
+                              <w:t>Gameplay loop or strategy of the prototype proposed.</w:t>
                             </w:r>
                           </w:p>
                         </w:txbxContent>
@@ -3463,10 +3353,7 @@
                         </w:rPr>
                       </w:pPr>
                       <w:r>
-                        <w:t>Gameplay loop or strategy of the prototype proposed</w:t>
-                      </w:r>
-                      <w:r>
-                        <w:t>.</w:t>
+                        <w:t>Gameplay loop or strategy of the prototype proposed.</w:t>
                       </w:r>
                     </w:p>
                   </w:txbxContent>
@@ -5221,6 +5108,97 @@
     </w:p>
     <w:p>
       <w:pPr>
+        <w:pStyle w:val="ListParagraph"/>
+        <w:numPr>
+          <w:ilvl w:val="0"/>
+          <w:numId w:val="2"/>
+        </w:numPr>
+      </w:pPr>
+      <w:r>
+        <w:t xml:space="preserve">Splitting </w:t>
+      </w:r>
+      <w:r>
+        <w:t xml:space="preserve">data into </w:t>
+      </w:r>
+      <w:r>
+        <w:t>packets</w:t>
+      </w:r>
+    </w:p>
+    <w:p>
+      <w:pPr>
+        <w:pStyle w:val="ListParagraph"/>
+        <w:numPr>
+          <w:ilvl w:val="0"/>
+          <w:numId w:val="2"/>
+        </w:numPr>
+      </w:pPr>
+      <w:r>
+        <w:t xml:space="preserve">Congestion </w:t>
+      </w:r>
+      <w:r>
+        <w:t>A</w:t>
+      </w:r>
+      <w:r>
+        <w:t>voidance</w:t>
+      </w:r>
+    </w:p>
+    <w:p>
+      <w:pPr>
+        <w:pStyle w:val="Heading2"/>
+      </w:pPr>
+      <w:r>
+        <w:t xml:space="preserve">Networking UDP – </w:t>
+      </w:r>
+      <w:r>
+        <w:t>Splitting up data into packets</w:t>
+      </w:r>
+    </w:p>
+    <w:p>
+      <w:r>
+        <w:t xml:space="preserve">UDP does not have a way to split up data that I want to send into packets and thus I </w:t>
+      </w:r>
+      <w:r>
+        <w:t>must</w:t>
+      </w:r>
+      <w:r>
+        <w:t xml:space="preserve"> implement it myself. </w:t>
+      </w:r>
+      <w:r>
+        <w:t xml:space="preserve">In order to do this, I simply will have a predefined byte count for the maximum number of bytes that can be sent in a singular packet. </w:t>
+      </w:r>
+      <w:r>
+        <w:t>The data can then be split into packets by chunking it into the groups of bytes that can fit into a packet, using additional packets whenever there are more bytes than what I defined as the maximum.</w:t>
+      </w:r>
+      <w:r>
+        <w:t xml:space="preserve"> Each packet will also then be provided with a header</w:t>
+      </w:r>
+      <w:r>
+        <w:t xml:space="preserve"> </w:t>
+      </w:r>
+      <w:r>
+        <w:lastRenderedPageBreak/>
+        <w:t xml:space="preserve">containing information on what data the packet belongs to and which portion of the data it contains </w:t>
+      </w:r>
+      <w:r>
+        <w:t xml:space="preserve">such that on receiving a packet </w:t>
+      </w:r>
+      <w:r>
+        <w:t>reconstruction of the data can be done.</w:t>
+      </w:r>
+    </w:p>
+    <w:p>
+      <w:r>
+        <w:t xml:space="preserve">The reconstruction of the data from each packet can just as easily be done by </w:t>
+      </w:r>
+      <w:r>
+        <w:t>queuing all received packets until all the packets required for a given block of data has been received</w:t>
+      </w:r>
+      <w:r>
+        <w:t>. Once received the information in the header of each packet can be used to correctly order the data.</w:t>
+      </w:r>
+    </w:p>
+    <w:p>
+      <w:pPr>
         <w:pStyle w:val="Heading2"/>
       </w:pPr>
       <w:r>
@@ -5295,11 +5273,7 @@
         <w:t>.</w:t>
       </w:r>
       <w:r>
-        <w:t xml:space="preserve"> This way, when a packet is received, the </w:t>
-      </w:r>
-      <w:r>
-        <w:lastRenderedPageBreak/>
-        <w:t xml:space="preserve">first 4 bytes are inspected and if they do not match the </w:t>
+        <w:t xml:space="preserve"> This way, when a packet is received, the first 4 bytes are inspected and if they do not match the </w:t>
       </w:r>
       <w:r>
         <w:rPr>
@@ -5610,12 +5584,97 @@
         <w:t>due to this</w:t>
       </w:r>
       <w:r>
-        <w:t xml:space="preserve"> redundancy.</w:t>
+        <w:t xml:space="preserve"> redundancy</w:t>
+      </w:r>
+      <w:r>
+        <w:t xml:space="preserve"> and if the server does not receive an acknowledgement </w:t>
+      </w:r>
+      <w:r>
+        <w:t xml:space="preserve">within a certain time frame it is incredibly likely that the packet was lost. For </w:t>
+      </w:r>
+      <w:r>
+        <w:lastRenderedPageBreak/>
+        <w:t>example if the server sends 30 packets per second and acknowledgements are sent 32 additional times, then after 1 second it is incredibly likely the packet was lost.</w:t>
       </w:r>
     </w:p>
     <w:p>
       <w:r>
         <w:t>TODO:: insert diagram</w:t>
+      </w:r>
+    </w:p>
+    <w:p>
+      <w:pPr>
+        <w:pStyle w:val="Heading2"/>
+      </w:pPr>
+      <w:r>
+        <w:t xml:space="preserve">Networking UDP – </w:t>
+      </w:r>
+      <w:r>
+        <w:t>Congestion Avoidance</w:t>
+      </w:r>
+    </w:p>
+    <w:p>
+      <w:r>
+        <w:t xml:space="preserve">TCP has a very robust congestion avoidance algorithm, but UDP does not have any form of congestion avoidance. If packets are just sent without any flow control, then there is a risk of flooding a connection and gaining severe latency. This happens </w:t>
+      </w:r>
+      <w:r>
+        <w:t>as routers try very hard to deliver all packets they receive and may buffer up packets in a queue before they drop them.</w:t>
+      </w:r>
+    </w:p>
+    <w:p>
+      <w:r>
+        <w:t xml:space="preserve">Since my game will, for the most part, be run mainly in a LAN setting, I can use a very simple </w:t>
+      </w:r>
+      <w:r>
+        <w:t>algorithm for</w:t>
+      </w:r>
+      <w:r>
+        <w:t xml:space="preserve"> congestion avoidance.</w:t>
+      </w:r>
+      <w:r>
+        <w:t xml:space="preserve"> This simply involves storing when each packet was sent and </w:t>
+      </w:r>
+      <w:r>
+        <w:t xml:space="preserve">upon getting an acknowledgement get the time delay between sending that packet and receiving an acknowledgement. This is called the </w:t>
+      </w:r>
+      <w:r>
+        <w:t>round-trip-</w:t>
+      </w:r>
+      <w:r>
+        <w:t>time (RTT)</w:t>
+      </w:r>
+      <w:r>
+        <w:t xml:space="preserve"> and I will update it according to each incoming packet to get an average RTT. This will most likely be implemented using an algorithm called “exponentially smoothed moving average” which involves updating the RTT by moving its value by 10% of the difference between the current RTT and the </w:t>
+      </w:r>
+      <w:r>
+        <w:t>RTT time for a given packet.</w:t>
+      </w:r>
+      <w:r>
+        <w:t xml:space="preserve"> All packets that are not acknowledged </w:t>
+      </w:r>
+      <w:r>
+        <w:t xml:space="preserve">after some predefined amount of time </w:t>
+      </w:r>
+      <w:r>
+        <w:t>will be dropped from this queue</w:t>
+      </w:r>
+      <w:r>
+        <w:t xml:space="preserve"> (as described before, since after 1 second it is likely the packet was lost, this time can also be 1 second)</w:t>
+      </w:r>
+      <w:r>
+        <w:t>.</w:t>
+      </w:r>
+      <w:r>
+        <w:t xml:space="preserve"> Using RTT, if it increases above some threshold, I drop the </w:t>
+      </w:r>
+      <w:r>
+        <w:t>number</w:t>
+      </w:r>
+      <w:r>
+        <w:t xml:space="preserve"> of packets sent per second and upon RTT decreasing I can increase the packets sent per second back to normal. This system is very basic </w:t>
+      </w:r>
+      <w:r>
+        <w:t>but should work out in a LAN setting.</w:t>
       </w:r>
     </w:p>
     <w:p>
@@ -5690,7 +5749,6 @@
         <w:t>sing a server-client design.</w:t>
       </w:r>
     </w:p>
-    <w:p/>
     <w:p>
       <w:pPr>
         <w:pStyle w:val="Heading2"/>
@@ -5738,6 +5796,7 @@
         <w:pStyle w:val="Heading3"/>
       </w:pPr>
       <w:r>
+        <w:lastRenderedPageBreak/>
         <w:t>P</w:t>
       </w:r>
       <w:r>
@@ -5826,7 +5885,7 @@
           <w:noProof/>
         </w:rPr>
         <w:drawing>
-          <wp:anchor distT="0" distB="0" distL="114300" distR="114300" simplePos="0" relativeHeight="251695104" behindDoc="0" locked="0" layoutInCell="1" allowOverlap="1" wp14:anchorId="270F9451" wp14:editId="04F180C3">
+          <wp:anchor distT="0" distB="0" distL="114300" distR="114300" simplePos="0" relativeHeight="251695104" behindDoc="0" locked="0" layoutInCell="1" allowOverlap="1" wp14:anchorId="270F9451" wp14:editId="4946C79F">
             <wp:simplePos x="0" y="0"/>
             <wp:positionH relativeFrom="margin">
               <wp:align>left</wp:align>
@@ -5920,13 +5979,13 @@
         <mc:AlternateContent>
           <mc:Choice Requires="wps">
             <w:drawing>
-              <wp:anchor distT="0" distB="0" distL="114300" distR="114300" simplePos="0" relativeHeight="251697152" behindDoc="0" locked="0" layoutInCell="1" allowOverlap="1" wp14:anchorId="22D14CFA" wp14:editId="766ADEA7">
+              <wp:anchor distT="0" distB="0" distL="114300" distR="114300" simplePos="0" relativeHeight="251697152" behindDoc="0" locked="0" layoutInCell="1" allowOverlap="1" wp14:anchorId="22D14CFA" wp14:editId="0EB92297">
                 <wp:simplePos x="0" y="0"/>
                 <wp:positionH relativeFrom="margin">
-                  <wp:posOffset>39040</wp:posOffset>
+                  <wp:align>left</wp:align>
                 </wp:positionH>
                 <wp:positionV relativeFrom="page">
-                  <wp:posOffset>8405495</wp:posOffset>
+                  <wp:posOffset>6957695</wp:posOffset>
                 </wp:positionV>
                 <wp:extent cx="1367155" cy="301625"/>
                 <wp:effectExtent l="0" t="0" r="4445" b="3175"/>
@@ -5985,7 +6044,7 @@
           </mc:Choice>
           <mc:Fallback>
             <w:pict>
-              <v:shape w14:anchorId="22D14CFA" id="Text Box 22" o:spid="_x0000_s1034" type="#_x0000_t202" style="position:absolute;margin-left:3.05pt;margin-top:661.85pt;width:107.65pt;height:23.75pt;z-index:251697152;visibility:visible;mso-wrap-style:square;mso-height-percent:0;mso-wrap-distance-left:9pt;mso-wrap-distance-top:0;mso-wrap-distance-right:9pt;mso-wrap-distance-bottom:0;mso-position-horizontal:absolute;mso-position-horizontal-relative:margin;mso-position-vertical:absolute;mso-position-vertical-relative:page;mso-height-percent:0;mso-height-relative:margin;v-text-anchor:top" o:gfxdata="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" stroked="f">
+              <v:shape w14:anchorId="22D14CFA" id="Text Box 22" o:spid="_x0000_s1034" type="#_x0000_t202" style="position:absolute;margin-left:0;margin-top:547.85pt;width:107.65pt;height:23.75pt;z-index:251697152;visibility:visible;mso-wrap-style:square;mso-height-percent:0;mso-wrap-distance-left:9pt;mso-wrap-distance-top:0;mso-wrap-distance-right:9pt;mso-wrap-distance-bottom:0;mso-position-horizontal:left;mso-position-horizontal-relative:margin;mso-position-vertical:absolute;mso-position-vertical-relative:page;mso-height-percent:0;mso-height-relative:margin;v-text-anchor:top" o:gfxdata="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" stroked="f">
                 <v:textbox inset="0,0,0,0">
                   <w:txbxContent>
                     <w:p>
@@ -6514,9 +6573,110 @@
     </w:p>
     <w:p>
       <w:pPr>
+        <w:pStyle w:val="Heading3"/>
+      </w:pPr>
+      <w:r>
+        <w:t xml:space="preserve">Problem </w:t>
+      </w:r>
+      <w:r>
+        <w:t>3</w:t>
+      </w:r>
+      <w:r>
+        <w:t xml:space="preserve">: </w:t>
+      </w:r>
+      <w:r>
+        <w:t>Bandwidth usage</w:t>
+      </w:r>
+    </w:p>
+    <w:p>
+      <w:r>
+        <w:t>With this current system the server sends the client a world state which represents how the world should look.</w:t>
+      </w:r>
+      <w:r>
+        <w:t xml:space="preserve"> The problem is that these world states can be </w:t>
+      </w:r>
+      <w:r>
+        <w:t>very large and consume a lot of bandwidth which is not good. To solve this</w:t>
+      </w:r>
+      <w:r>
+        <w:t>,</w:t>
+      </w:r>
+      <w:r>
+        <w:t xml:space="preserve"> </w:t>
+      </w:r>
+      <w:r>
+        <w:t xml:space="preserve">I am planning to use </w:t>
+      </w:r>
+      <w:r>
+        <w:t>“</w:t>
+      </w:r>
+      <w:r>
+        <w:t>Delta Compression</w:t>
+      </w:r>
+      <w:r>
+        <w:t>”</w:t>
+      </w:r>
+      <w:r>
+        <w:t>.</w:t>
+      </w:r>
+      <w:r>
+        <w:t xml:space="preserve"> This involves</w:t>
+      </w:r>
+      <w:r>
+        <w:t xml:space="preserve"> </w:t>
+      </w:r>
+      <w:r>
+        <w:t>sending world states relative to a baseline. For example</w:t>
+      </w:r>
+      <w:r>
+        <w:t>,</w:t>
+      </w:r>
+      <w:r>
+        <w:t xml:space="preserve"> if a world state involves a cube, the server can send to the client “The cube has not moved” which can be represented in 1 byte.</w:t>
+      </w:r>
+      <w:r>
+        <w:t xml:space="preserve"> Of course</w:t>
+      </w:r>
+      <w:r>
+        <w:t>,</w:t>
+      </w:r>
+      <w:r>
+        <w:t xml:space="preserve"> the problem with this is that it requires the client to have a baseline and the server must also know this baseline. Not only this, but the baseline may be different per client.</w:t>
+      </w:r>
+      <w:r>
+        <w:t xml:space="preserve"> Baselines being different between clients is not a big deal as the server can store multiple baseline snapshots for each client</w:t>
+      </w:r>
+      <w:r>
+        <w:t xml:space="preserve"> but</w:t>
+      </w:r>
+      <w:r>
+        <w:t xml:space="preserve"> synchronizing the baseline between</w:t>
+      </w:r>
+      <w:r>
+        <w:t xml:space="preserve"> the server and client is a challenge as the client needs to </w:t>
+      </w:r>
+      <w:r>
+        <w:t>send some form of acknowledgement for a snapshot to be used as a baseline.</w:t>
+      </w:r>
+      <w:r>
+        <w:t xml:space="preserve"> An easy fix for this would be to have the server send a full world state at a slow rate and use delta </w:t>
+      </w:r>
+      <w:r>
+        <w:t>world states to fill in between the full world states. The client would then send a response saying which full world state they are using for a baseline, and update accordingly for new full world states they receive.</w:t>
+      </w:r>
+    </w:p>
+    <w:p/>
+    <w:p>
+      <w:r>
+        <w:br w:type="page"/>
+      </w:r>
+    </w:p>
+    <w:p>
+      <w:pPr>
         <w:pStyle w:val="Heading1"/>
       </w:pPr>
       <w:r>
+        <w:lastRenderedPageBreak/>
         <w:t>Engine / System design</w:t>
       </w:r>
     </w:p>
@@ -6820,22 +6980,11 @@
                               <w:pStyle w:val="Caption"/>
                             </w:pPr>
                             <w:r>
-                              <w:t xml:space="preserve">The above image shows the before and after </w:t>
-                            </w:r>
-                            <w:r>
-                              <w:t>state of a body</w:t>
-                            </w:r>
-                            <w:r>
-                              <w:t>:</w:t>
+                              <w:t>The above image shows the before and after state of a body:</w:t>
                             </w:r>
                             <w:r>
                               <w:br/>
-                            </w:r>
-                            <w:r>
-                              <w:t xml:space="preserve">- </w:t>
-                            </w:r>
-                            <w:r>
-                              <w:t>The green dotted line represents the distance joint whilst the black arrows represent the force being applied to each node (red).</w:t>
+                              <w:t>- The green dotted line represents the distance joint whilst the black arrows represent the force being applied to each node (red).</w:t>
                             </w:r>
                           </w:p>
                         </w:txbxContent>
@@ -6865,22 +7014,11 @@
                         <w:pStyle w:val="Caption"/>
                       </w:pPr>
                       <w:r>
-                        <w:t xml:space="preserve">The above image shows the before and after </w:t>
-                      </w:r>
-                      <w:r>
-                        <w:t>state of a body</w:t>
-                      </w:r>
-                      <w:r>
-                        <w:t>:</w:t>
+                        <w:t>The above image shows the before and after state of a body:</w:t>
                       </w:r>
                       <w:r>
                         <w:br/>
-                      </w:r>
-                      <w:r>
-                        <w:t xml:space="preserve">- </w:t>
-                      </w:r>
-                      <w:r>
-                        <w:t>The green dotted line represents the distance joint whilst the black arrows represent the force being applied to each node (red).</w:t>
+                        <w:t>- The green dotted line represents the distance joint whilst the black arrows represent the force being applied to each node (red).</w:t>
                       </w:r>
                     </w:p>
                   </w:txbxContent>
@@ -7001,27 +7139,24 @@
         <w:t xml:space="preserve"> This is solved through the method of “Isolated Physics” as it performs character physics such as “standing upright” in an isolated setting without external forces such as gravity and simulates a physics timestep.</w:t>
       </w:r>
       <w:r>
-        <w:t xml:space="preserve"> The purpose of this functionality for my game is </w:t>
-      </w:r>
+        <w:t xml:space="preserve"> The purpose of this functionality for my game is because I plan on implementing character bodies and ragdolls</w:t>
+      </w:r>
+      <w:r>
+        <w:t xml:space="preserve"> which </w:t>
+      </w:r>
+      <w:r>
+        <w:t xml:space="preserve">describes a form of animation that relies on physics such as a death animation having a character fall over due to gravity and interact with </w:t>
+      </w:r>
+      <w:r>
+        <w:t>other physics objects due to physic collisions</w:t>
+      </w:r>
+      <w:r>
+        <w:t>.</w:t>
+      </w:r>
+    </w:p>
+    <w:p>
       <w:r>
         <w:lastRenderedPageBreak/>
-        <w:t>because I plan on implementing character bodies and ragdolls</w:t>
-      </w:r>
-      <w:r>
-        <w:t xml:space="preserve"> which </w:t>
-      </w:r>
-      <w:r>
-        <w:t xml:space="preserve">describes a form of animation that relies on physics such as a death animation having a character fall over due to gravity and interact with </w:t>
-      </w:r>
-      <w:r>
-        <w:t>other physics objects due to physic collisions</w:t>
-      </w:r>
-      <w:r>
-        <w:t>.</w:t>
-      </w:r>
-    </w:p>
-    <w:p>
-      <w:r>
         <w:t xml:space="preserve">“General Physics” is used for standard physics updates such as player </w:t>
       </w:r>
       <w:r>
@@ -7141,54 +7276,22 @@
     </w:p>
     <w:p>
       <w:r>
-        <w:t>“</w:t>
-      </w:r>
-      <w:proofErr w:type="spellStart"/>
-      <w:r>
-        <w:t>EntityID</w:t>
-      </w:r>
-      <w:proofErr w:type="spellEnd"/>
-      <w:r>
-        <w:t xml:space="preserve">” </w:t>
-      </w:r>
-      <w:r>
-        <w:t>and “</w:t>
-      </w:r>
-      <w:proofErr w:type="spellStart"/>
-      <w:r>
-        <w:t>EntityType</w:t>
-      </w:r>
-      <w:proofErr w:type="spellEnd"/>
-      <w:r>
-        <w:t xml:space="preserve">” are used to identify specific </w:t>
+        <w:t xml:space="preserve">“EntityID” </w:t>
+      </w:r>
+      <w:r>
+        <w:t xml:space="preserve">and “EntityType” are used to identify specific </w:t>
       </w:r>
       <w:r>
         <w:t>entities</w:t>
       </w:r>
       <w:r>
-        <w:t xml:space="preserve"> across the server and client. “</w:t>
-      </w:r>
-      <w:proofErr w:type="spellStart"/>
-      <w:r>
-        <w:t>EntityID</w:t>
-      </w:r>
-      <w:proofErr w:type="spellEnd"/>
-      <w:r>
-        <w:t>” represents the unique ID</w:t>
+        <w:t xml:space="preserve"> across the server and client. “EntityID” represents the unique ID</w:t>
       </w:r>
       <w:r>
         <w:t xml:space="preserve"> of each entity</w:t>
       </w:r>
       <w:r>
-        <w:t xml:space="preserve"> whilst “</w:t>
-      </w:r>
-      <w:proofErr w:type="spellStart"/>
-      <w:r>
-        <w:t>EntityType</w:t>
-      </w:r>
-      <w:proofErr w:type="spellEnd"/>
-      <w:r>
-        <w:t>” is used to determine the type of entity that the</w:t>
+        <w:t xml:space="preserve"> whilst “EntityType” is used to determine the type of entity that the</w:t>
       </w:r>
       <w:r>
         <w:t xml:space="preserve"> object is supposed to be.</w:t>
@@ -7196,34 +7299,10 @@
     </w:p>
     <w:p>
       <w:r>
-        <w:t>“Set”, “</w:t>
-      </w:r>
-      <w:proofErr w:type="spellStart"/>
-      <w:r>
-        <w:t>OnDestroy</w:t>
-      </w:r>
-      <w:proofErr w:type="spellEnd"/>
-      <w:r>
-        <w:t>” and “</w:t>
-      </w:r>
-      <w:proofErr w:type="spellStart"/>
-      <w:r>
-        <w:t>OnInstantiate</w:t>
-      </w:r>
-      <w:proofErr w:type="spellEnd"/>
-      <w:r>
-        <w:t xml:space="preserve">” are virtual functions specific to initialising and destroying </w:t>
-      </w:r>
-      <w:r>
-        <w:t>a given entity and “</w:t>
-      </w:r>
-      <w:proofErr w:type="spellStart"/>
-      <w:r>
-        <w:t>GetBytes</w:t>
-      </w:r>
-      <w:proofErr w:type="spellEnd"/>
-      <w:r>
-        <w:t xml:space="preserve">” is used to return the byte format for a given entity for storing in packets and </w:t>
+        <w:t xml:space="preserve">“Set”, “OnDestroy” and “OnInstantiate” are virtual functions specific to initialising and destroying </w:t>
+      </w:r>
+      <w:r>
+        <w:t xml:space="preserve">a given entity and “GetBytes” is used to return the byte format for a given entity for storing in packets and </w:t>
       </w:r>
       <w:r>
         <w:t>sending</w:t>
@@ -7736,20 +7815,8 @@
           <w:szCs w:val="20"/>
           <w:lang w:eastAsia="en-GB"/>
         </w:rPr>
-        <w:t xml:space="preserve"> </w:t>
-      </w:r>
-      <w:proofErr w:type="spellStart"/>
-      <w:r>
-        <w:rPr>
-          <w:rFonts w:ascii="Courier New" w:eastAsia="Times New Roman" w:hAnsi="Courier New" w:cs="Courier New"/>
-          <w:color w:val="000000"/>
-          <w:sz w:val="20"/>
-          <w:szCs w:val="20"/>
-          <w:lang w:eastAsia="en-GB"/>
-        </w:rPr>
-        <w:t>AnimationFrame</w:t>
-      </w:r>
-      <w:proofErr w:type="spellEnd"/>
+        <w:t xml:space="preserve"> AnimationFrame</w:t>
+      </w:r>
       <w:r>
         <w:rPr>
           <w:rFonts w:ascii="Courier New" w:eastAsia="Times New Roman" w:hAnsi="Courier New" w:cs="Courier New"/>
@@ -7863,20 +7930,8 @@
           <w:szCs w:val="20"/>
           <w:lang w:eastAsia="en-GB"/>
         </w:rPr>
-        <w:t xml:space="preserve"> </w:t>
-      </w:r>
-      <w:proofErr w:type="spellStart"/>
-      <w:r>
-        <w:rPr>
-          <w:rFonts w:ascii="Courier New" w:eastAsia="Times New Roman" w:hAnsi="Courier New" w:cs="Courier New"/>
-          <w:color w:val="000000"/>
-          <w:sz w:val="20"/>
-          <w:szCs w:val="20"/>
-          <w:lang w:eastAsia="en-GB"/>
-        </w:rPr>
-        <w:t>TileIndex</w:t>
-      </w:r>
-      <w:proofErr w:type="spellEnd"/>
+        <w:t xml:space="preserve"> TileIndex</w:t>
+      </w:r>
       <w:r>
         <w:rPr>
           <w:rFonts w:ascii="Courier New" w:eastAsia="Times New Roman" w:hAnsi="Courier New" w:cs="Courier New"/>
@@ -8224,10 +8279,37 @@
         <w:t xml:space="preserve"> and the other can represent the floor tiles.</w:t>
       </w:r>
       <w:r>
-        <w:t xml:space="preserve"> The list of tiles could be stored using a 2 dimensional array however the tile data needs to be sent to the GPU so the GPU knows how to render the tile map</w:t>
-      </w:r>
-      <w:r>
-        <w:t xml:space="preserve"> and the format of a 2 dimensional array cannot be easily sent to the GPU and thus I will be using a 1 dimensional array but treat it as a 2 dimensional array as I can simply treat each row of the tile map being placed next to each other:</w:t>
+        <w:t xml:space="preserve"> The list of tiles could be stored using a </w:t>
+      </w:r>
+      <w:r>
+        <w:t>2</w:t>
+      </w:r>
+      <w:r>
+        <w:t>D</w:t>
+      </w:r>
+      <w:r>
+        <w:t xml:space="preserve"> array however the tile data needs to be sent to the GPU so the GPU knows how to render the tile map</w:t>
+      </w:r>
+      <w:r>
+        <w:t xml:space="preserve"> and the format of a 2</w:t>
+      </w:r>
+      <w:r>
+        <w:t>D</w:t>
+      </w:r>
+      <w:r>
+        <w:t xml:space="preserve"> array cannot be easily sent to the GPU and thus I will be using a 1</w:t>
+      </w:r>
+      <w:r>
+        <w:t>D</w:t>
+      </w:r>
+      <w:r>
+        <w:t xml:space="preserve"> array but treat it as a 2</w:t>
+      </w:r>
+      <w:r>
+        <w:t>D</w:t>
+      </w:r>
+      <w:r>
+        <w:t xml:space="preserve"> array as I can simply treat each row of the tile map being placed next to each other:</w:t>
       </w:r>
     </w:p>
     <w:p>
@@ -8236,6 +8318,9 @@
         <w:jc w:val="center"/>
       </w:pPr>
       <w:r>
+        <w:rPr>
+          <w:noProof/>
+        </w:rPr>
         <w:drawing>
           <wp:inline distT="0" distB="0" distL="0" distR="0" wp14:anchorId="3752B5B7" wp14:editId="587FA9E1">
             <wp:extent cx="933580" cy="885949"/>
@@ -8294,6 +8379,9 @@
         <w:jc w:val="center"/>
       </w:pPr>
       <w:r>
+        <w:rPr>
+          <w:noProof/>
+        </w:rPr>
         <w:drawing>
           <wp:inline distT="0" distB="0" distL="0" distR="0" wp14:anchorId="39242E01" wp14:editId="21882E3E">
             <wp:extent cx="3305175" cy="295275"/>
@@ -8428,10 +8516,16 @@
       </w:r>
     </w:p>
     <w:p>
+      <w:r>
+        <w:br w:type="page"/>
+      </w:r>
+    </w:p>
+    <w:p>
       <w:pPr>
         <w:pStyle w:val="Heading2"/>
       </w:pPr>
       <w:r>
+        <w:lastRenderedPageBreak/>
         <w:t xml:space="preserve">Tile maps – </w:t>
       </w:r>
       <w:r>
@@ -8441,6 +8535,855 @@
     <w:p>
       <w:r>
         <w:t xml:space="preserve">When it comes to rendering each tile map there is a lot to consider. Firstly, the player needs to render </w:t>
+      </w:r>
+      <w:r>
+        <w:t>behind the wall tiles but in front of the floor tiles. The wall tiles also need to render behind the player depending on their position:</w:t>
+      </w:r>
+    </w:p>
+    <w:p>
+      <w:pPr>
+        <w:keepNext/>
+        <w:jc w:val="center"/>
+      </w:pPr>
+      <w:r>
+        <w:drawing>
+          <wp:inline distT="0" distB="0" distL="0" distR="0" wp14:anchorId="74EBD28A" wp14:editId="0E0E8D6F">
+            <wp:extent cx="1114425" cy="1276350"/>
+            <wp:effectExtent l="0" t="0" r="9525" b="0"/>
+            <wp:docPr id="39" name="Picture 39"/>
+            <wp:cNvGraphicFramePr>
+              <a:graphicFrameLocks xmlns:a="http://schemas.openxmlformats.org/drawingml/2006/main" noChangeAspect="1"/>
+            </wp:cNvGraphicFramePr>
+            <a:graphic xmlns:a="http://schemas.openxmlformats.org/drawingml/2006/main">
+              <a:graphicData uri="http://schemas.openxmlformats.org/drawingml/2006/picture">
+                <pic:pic xmlns:pic="http://schemas.openxmlformats.org/drawingml/2006/picture">
+                  <pic:nvPicPr>
+                    <pic:cNvPr id="1" name=""/>
+                    <pic:cNvPicPr/>
+                  </pic:nvPicPr>
+                  <pic:blipFill rotWithShape="1">
+                    <a:blip r:embed="rId35"/>
+                    <a:srcRect l="8634" t="6451" r="7194" b="7096"/>
+                    <a:stretch/>
+                  </pic:blipFill>
+                  <pic:spPr bwMode="auto">
+                    <a:xfrm>
+                      <a:off x="0" y="0"/>
+                      <a:ext cx="1114581" cy="1276529"/>
+                    </a:xfrm>
+                    <a:prstGeom prst="rect">
+                      <a:avLst/>
+                    </a:prstGeom>
+                    <a:ln>
+                      <a:noFill/>
+                    </a:ln>
+                    <a:extLst>
+                      <a:ext uri="{53640926-AAD7-44D8-BBD7-CCE9431645EC}">
+                        <a14:shadowObscured xmlns:a14="http://schemas.microsoft.com/office/drawing/2010/main"/>
+                      </a:ext>
+                    </a:extLst>
+                  </pic:spPr>
+                </pic:pic>
+              </a:graphicData>
+            </a:graphic>
+          </wp:inline>
+        </w:drawing>
+      </w:r>
+    </w:p>
+    <w:p>
+      <w:pPr>
+        <w:pStyle w:val="Caption"/>
+        <w:jc w:val="center"/>
+      </w:pPr>
+      <w:r>
+        <w:t>Image showing how a white ball should be rendered above the floor map (dark blue) but behind or in front of the wall tiles (orange)</w:t>
+      </w:r>
+    </w:p>
+    <w:p>
+      <w:r>
+        <w:t>Unity, however, does not allow for different parts of a sprite to render behind or in front of another sprite, and thus the tile</w:t>
+      </w:r>
+      <w:r>
+        <w:t xml:space="preserve"> </w:t>
+      </w:r>
+      <w:r>
+        <w:t xml:space="preserve">map will need to be split into different sprites. </w:t>
+      </w:r>
+      <w:r>
+        <w:t>Because of this I can render each tile onto individual sprites and render those in Unity.</w:t>
+      </w:r>
+      <w:r>
+        <w:t xml:space="preserve"> These sprites can sample their textures from a larger texture generated by the GPU which contains each sprite for the wall and floor maps:</w:t>
+      </w:r>
+    </w:p>
+    <w:p>
+      <w:pPr>
+        <w:keepNext/>
+        <w:jc w:val="center"/>
+      </w:pPr>
+      <w:r>
+        <w:drawing>
+          <wp:inline distT="0" distB="0" distL="0" distR="0" wp14:anchorId="398B1BF5" wp14:editId="28BC5EF2">
+            <wp:extent cx="1158876" cy="1145665"/>
+            <wp:effectExtent l="0" t="0" r="3175" b="0"/>
+            <wp:docPr id="42" name="Picture 11">
+              <a:extLst xmlns:a="http://schemas.openxmlformats.org/drawingml/2006/main">
+                <a:ext uri="{FF2B5EF4-FFF2-40B4-BE49-F238E27FC236}">
+                  <a16:creationId xmlns:a16="http://schemas.microsoft.com/office/drawing/2014/main" id="{936EFF95-6065-43E0-AE68-8E2A54157913}"/>
+                </a:ext>
+              </a:extLst>
+            </wp:docPr>
+            <wp:cNvGraphicFramePr>
+              <a:graphicFrameLocks xmlns:a="http://schemas.openxmlformats.org/drawingml/2006/main" noChangeAspect="1"/>
+            </wp:cNvGraphicFramePr>
+            <a:graphic xmlns:a="http://schemas.openxmlformats.org/drawingml/2006/main">
+              <a:graphicData uri="http://schemas.openxmlformats.org/drawingml/2006/picture">
+                <pic:pic xmlns:pic="http://schemas.openxmlformats.org/drawingml/2006/picture">
+                  <pic:nvPicPr>
+                    <pic:cNvPr id="12" name="Picture 11">
+                      <a:extLst>
+                        <a:ext uri="{FF2B5EF4-FFF2-40B4-BE49-F238E27FC236}">
+                          <a16:creationId xmlns:a16="http://schemas.microsoft.com/office/drawing/2014/main" id="{936EFF95-6065-43E0-AE68-8E2A54157913}"/>
+                        </a:ext>
+                      </a:extLst>
+                    </pic:cNvPr>
+                    <pic:cNvPicPr>
+                      <a:picLocks noChangeAspect="1"/>
+                    </pic:cNvPicPr>
+                  </pic:nvPicPr>
+                  <pic:blipFill rotWithShape="1">
+                    <a:blip r:embed="rId36"/>
+                    <a:srcRect l="1643" t="2867" r="1065"/>
+                    <a:stretch/>
+                  </pic:blipFill>
+                  <pic:spPr>
+                    <a:xfrm>
+                      <a:off x="0" y="0"/>
+                      <a:ext cx="1158876" cy="1145665"/>
+                    </a:xfrm>
+                    <a:prstGeom prst="rect">
+                      <a:avLst/>
+                    </a:prstGeom>
+                  </pic:spPr>
+                </pic:pic>
+              </a:graphicData>
+            </a:graphic>
+          </wp:inline>
+        </w:drawing>
+      </w:r>
+    </w:p>
+    <w:p>
+      <w:pPr>
+        <w:pStyle w:val="Caption"/>
+        <w:jc w:val="center"/>
+      </w:pPr>
+      <w:r>
+        <w:t>Image of floor texture</w:t>
+      </w:r>
+      <w:r>
+        <w:t xml:space="preserve"> that is sampled for sprites</w:t>
+      </w:r>
+    </w:p>
+    <w:p>
+      <w:pPr>
+        <w:keepNext/>
+        <w:jc w:val="center"/>
+      </w:pPr>
+      <w:r>
+        <w:drawing>
+          <wp:inline distT="0" distB="0" distL="0" distR="0" wp14:anchorId="580A416E" wp14:editId="7FFF6ACA">
+            <wp:extent cx="759765" cy="1152525"/>
+            <wp:effectExtent l="0" t="0" r="2540" b="0"/>
+            <wp:docPr id="41" name="Picture 41"/>
+            <wp:cNvGraphicFramePr>
+              <a:graphicFrameLocks xmlns:a="http://schemas.openxmlformats.org/drawingml/2006/main" noChangeAspect="1"/>
+            </wp:cNvGraphicFramePr>
+            <a:graphic xmlns:a="http://schemas.openxmlformats.org/drawingml/2006/main">
+              <a:graphicData uri="http://schemas.openxmlformats.org/drawingml/2006/picture">
+                <pic:pic xmlns:pic="http://schemas.openxmlformats.org/drawingml/2006/picture">
+                  <pic:nvPicPr>
+                    <pic:cNvPr id="1" name=""/>
+                    <pic:cNvPicPr/>
+                  </pic:nvPicPr>
+                  <pic:blipFill rotWithShape="1">
+                    <a:blip r:embed="rId37"/>
+                    <a:srcRect l="11844" t="7648" r="10516" b="6787"/>
+                    <a:stretch/>
+                  </pic:blipFill>
+                  <pic:spPr bwMode="auto">
+                    <a:xfrm>
+                      <a:off x="0" y="0"/>
+                      <a:ext cx="775730" cy="1176744"/>
+                    </a:xfrm>
+                    <a:prstGeom prst="rect">
+                      <a:avLst/>
+                    </a:prstGeom>
+                    <a:ln>
+                      <a:noFill/>
+                    </a:ln>
+                    <a:extLst>
+                      <a:ext uri="{53640926-AAD7-44D8-BBD7-CCE9431645EC}">
+                        <a14:shadowObscured xmlns:a14="http://schemas.microsoft.com/office/drawing/2010/main"/>
+                      </a:ext>
+                    </a:extLst>
+                  </pic:spPr>
+                </pic:pic>
+              </a:graphicData>
+            </a:graphic>
+          </wp:inline>
+        </w:drawing>
+      </w:r>
+    </w:p>
+    <w:p>
+      <w:pPr>
+        <w:pStyle w:val="Caption"/>
+        <w:jc w:val="center"/>
+      </w:pPr>
+      <w:r>
+        <w:t>Image of wall texture that is sampled for sprites</w:t>
+      </w:r>
+    </w:p>
+    <w:p>
+      <w:pPr>
+        <w:keepNext/>
+        <w:jc w:val="center"/>
+      </w:pPr>
+      <w:r>
+        <w:drawing>
+          <wp:inline distT="0" distB="0" distL="0" distR="0" wp14:anchorId="626B8627" wp14:editId="5F76C3A8">
+            <wp:extent cx="2581275" cy="1307224"/>
+            <wp:effectExtent l="0" t="0" r="0" b="7620"/>
+            <wp:docPr id="43" name="Picture 43"/>
+            <wp:cNvGraphicFramePr>
+              <a:graphicFrameLocks xmlns:a="http://schemas.openxmlformats.org/drawingml/2006/main" noChangeAspect="1"/>
+            </wp:cNvGraphicFramePr>
+            <a:graphic xmlns:a="http://schemas.openxmlformats.org/drawingml/2006/main">
+              <a:graphicData uri="http://schemas.openxmlformats.org/drawingml/2006/picture">
+                <pic:pic xmlns:pic="http://schemas.openxmlformats.org/drawingml/2006/picture">
+                  <pic:nvPicPr>
+                    <pic:cNvPr id="1" name=""/>
+                    <pic:cNvPicPr/>
+                  </pic:nvPicPr>
+                  <pic:blipFill>
+                    <a:blip r:embed="rId38"/>
+                    <a:stretch>
+                      <a:fillRect/>
+                    </a:stretch>
+                  </pic:blipFill>
+                  <pic:spPr>
+                    <a:xfrm>
+                      <a:off x="0" y="0"/>
+                      <a:ext cx="2593905" cy="1313620"/>
+                    </a:xfrm>
+                    <a:prstGeom prst="rect">
+                      <a:avLst/>
+                    </a:prstGeom>
+                  </pic:spPr>
+                </pic:pic>
+              </a:graphicData>
+            </a:graphic>
+          </wp:inline>
+        </w:drawing>
+      </w:r>
+    </w:p>
+    <w:p>
+      <w:pPr>
+        <w:pStyle w:val="Caption"/>
+        <w:jc w:val="center"/>
+      </w:pPr>
+      <w:r>
+        <w:t>Diagram showing how sprites would be sampled from the main textures</w:t>
+      </w:r>
+    </w:p>
+    <w:p>
+      <w:r>
+        <w:t xml:space="preserve">The GPU would generate these texture maps for the sprites to sample from using the tile </w:t>
+      </w:r>
+      <w:r>
+        <w:t>pallet and tile data provided.</w:t>
+      </w:r>
+      <w:r>
+        <w:t xml:space="preserve"> I would most likely implement it using 2 thread groups for that represent the </w:t>
+      </w:r>
+      <w:r>
+        <w:lastRenderedPageBreak/>
+        <w:t>rows and columns of a tile</w:t>
+      </w:r>
+      <w:r>
+        <w:t xml:space="preserve"> </w:t>
+      </w:r>
+      <w:r>
+        <w:t>map.</w:t>
+      </w:r>
+      <w:r>
+        <w:t xml:space="preserve"> </w:t>
+      </w:r>
+      <w:r>
+        <w:t>Each thread would then draw a tile onto the texture such that each the GPU is rendering all tiles of the tile map simultaneously.</w:t>
+      </w:r>
+    </w:p>
+    <w:p>
+      <w:r>
+        <w:t xml:space="preserve">For getting the wall tiles to render above a given object I will be using the </w:t>
+      </w:r>
+      <w:r>
+        <w:rPr>
+          <w:i/>
+          <w:iCs/>
+        </w:rPr>
+        <w:t>sorting order</w:t>
+      </w:r>
+      <w:r>
+        <w:t xml:space="preserve"> property that Unity provides each sprite. This sorting order</w:t>
+      </w:r>
+      <w:r>
+        <w:t xml:space="preserve"> is an integer value that</w:t>
+      </w:r>
+      <w:r>
+        <w:t xml:space="preserve"> determines what gets drawn to the screen first, starting from lowest to highest. This results in the objects of highest sorting order to render above everything and vice versa.</w:t>
+      </w:r>
+      <w:r>
+        <w:t xml:space="preserve"> </w:t>
+      </w:r>
+      <w:r>
+        <w:t>I simply need an algorithm to determine what this sorting order should be. Firstly, I will define how when an object becomes “behind” another object.</w:t>
+      </w:r>
+      <w:r>
+        <w:t xml:space="preserve"> Since my game is 2.5D where it is 2D but the walls seem 3D, an object becomes “behind” a wall when it has a </w:t>
+      </w:r>
+      <w:r>
+        <w:rPr>
+          <w:i/>
+          <w:iCs/>
+        </w:rPr>
+        <w:t>y</w:t>
+      </w:r>
+      <w:r>
+        <w:t xml:space="preserve"> position</w:t>
+      </w:r>
+      <w:r>
+        <w:t xml:space="preserve"> that</w:t>
+      </w:r>
+      <w:r>
+        <w:t xml:space="preserve"> is </w:t>
+      </w:r>
+      <w:r>
+        <w:t>smaller</w:t>
+      </w:r>
+      <w:r>
+        <w:t xml:space="preserve"> than the </w:t>
+      </w:r>
+      <w:r>
+        <w:rPr>
+          <w:i/>
+          <w:iCs/>
+        </w:rPr>
+        <w:t>y</w:t>
+      </w:r>
+      <w:r>
+        <w:t xml:space="preserve"> position of a wall tile</w:t>
+      </w:r>
+      <w:r>
+        <w:t>:</w:t>
+      </w:r>
+    </w:p>
+    <w:p>
+      <w:pPr>
+        <w:keepNext/>
+        <w:jc w:val="center"/>
+      </w:pPr>
+      <w:r>
+        <w:drawing>
+          <wp:inline distT="0" distB="0" distL="0" distR="0" wp14:anchorId="35BF0DB3" wp14:editId="0BDF0F7E">
+            <wp:extent cx="1943100" cy="1351721"/>
+            <wp:effectExtent l="0" t="0" r="0" b="1270"/>
+            <wp:docPr id="44" name="Picture 44"/>
+            <wp:cNvGraphicFramePr>
+              <a:graphicFrameLocks xmlns:a="http://schemas.openxmlformats.org/drawingml/2006/main" noChangeAspect="1"/>
+            </wp:cNvGraphicFramePr>
+            <a:graphic xmlns:a="http://schemas.openxmlformats.org/drawingml/2006/main">
+              <a:graphicData uri="http://schemas.openxmlformats.org/drawingml/2006/picture">
+                <pic:pic xmlns:pic="http://schemas.openxmlformats.org/drawingml/2006/picture">
+                  <pic:nvPicPr>
+                    <pic:cNvPr id="1" name=""/>
+                    <pic:cNvPicPr/>
+                  </pic:nvPicPr>
+                  <pic:blipFill>
+                    <a:blip r:embed="rId39"/>
+                    <a:stretch>
+                      <a:fillRect/>
+                    </a:stretch>
+                  </pic:blipFill>
+                  <pic:spPr>
+                    <a:xfrm>
+                      <a:off x="0" y="0"/>
+                      <a:ext cx="1985412" cy="1381156"/>
+                    </a:xfrm>
+                    <a:prstGeom prst="rect">
+                      <a:avLst/>
+                    </a:prstGeom>
+                  </pic:spPr>
+                </pic:pic>
+              </a:graphicData>
+            </a:graphic>
+          </wp:inline>
+        </w:drawing>
+      </w:r>
+    </w:p>
+    <w:p>
+      <w:pPr>
+        <w:pStyle w:val="Caption"/>
+        <w:jc w:val="center"/>
+      </w:pPr>
+      <w:r>
+        <w:t xml:space="preserve">Diagram showing how the </w:t>
+      </w:r>
+      <w:r>
+        <w:t xml:space="preserve">orange </w:t>
+      </w:r>
+      <w:r>
+        <w:t xml:space="preserve">walls beneath the white ball have a y position (shown by yellow line) lower than the ball’s y position (shown by red line) and is thus rendered above it as the ball is considered </w:t>
+      </w:r>
+      <w:r>
+        <w:t xml:space="preserve">to be </w:t>
+      </w:r>
+      <w:r>
+        <w:t>“behind”</w:t>
+      </w:r>
+    </w:p>
+    <w:p>
+      <w:r>
+        <w:t xml:space="preserve">I can simply implement this by having each y position correspond to a </w:t>
+      </w:r>
+      <w:r>
+        <w:rPr>
+          <w:i/>
+          <w:iCs/>
+        </w:rPr>
+        <w:t>sorting order</w:t>
+      </w:r>
+      <w:r>
+        <w:rPr>
+          <w:i/>
+          <w:iCs/>
+        </w:rPr>
+        <w:t xml:space="preserve"> </w:t>
+      </w:r>
+      <w:r>
+        <w:t>value. For example</w:t>
+      </w:r>
+      <w:r>
+        <w:t>, if the sorting order of a</w:t>
+      </w:r>
+      <w:r>
+        <w:t>ll</w:t>
+      </w:r>
+      <w:r>
+        <w:t xml:space="preserve"> sprite</w:t>
+      </w:r>
+      <w:r>
+        <w:t>s</w:t>
+      </w:r>
+      <w:r>
+        <w:t xml:space="preserve"> was equal </w:t>
+      </w:r>
+      <w:r>
+        <w:t xml:space="preserve">to its </w:t>
+      </w:r>
+      <w:r>
+        <w:t xml:space="preserve">negative </w:t>
+      </w:r>
+      <w:r>
+        <w:rPr>
+          <w:i/>
+          <w:iCs/>
+        </w:rPr>
+        <w:t xml:space="preserve">y </w:t>
+      </w:r>
+      <w:r>
+        <w:t xml:space="preserve">position truncated as an int, then the sprites </w:t>
+      </w:r>
+      <w:r>
+        <w:t xml:space="preserve">of lower </w:t>
+      </w:r>
+      <w:r>
+        <w:t>y</w:t>
+      </w:r>
+      <w:r>
+        <w:t xml:space="preserve"> </w:t>
+      </w:r>
+      <w:r>
+        <w:t>value</w:t>
+      </w:r>
+      <w:r>
+        <w:t xml:space="preserve"> would have a larger </w:t>
+      </w:r>
+      <w:r>
+        <w:rPr>
+          <w:i/>
+          <w:iCs/>
+        </w:rPr>
+        <w:t xml:space="preserve">sorting order </w:t>
+      </w:r>
+      <w:r>
+        <w:t>value and vice versa.</w:t>
+      </w:r>
+      <w:r>
+        <w:t xml:space="preserve"> To accommodate for the </w:t>
+      </w:r>
+      <w:r>
+        <w:rPr>
+          <w:i/>
+          <w:iCs/>
+        </w:rPr>
+        <w:t xml:space="preserve">y </w:t>
+      </w:r>
+      <w:r>
+        <w:t xml:space="preserve">values getting truncated as integers the </w:t>
+      </w:r>
+      <w:r>
+        <w:rPr>
+          <w:i/>
+          <w:iCs/>
+        </w:rPr>
+        <w:t>sorting order</w:t>
+      </w:r>
+      <w:r>
+        <w:t xml:space="preserve"> for wall sprites will be their </w:t>
+      </w:r>
+      <w:r>
+        <w:rPr>
+          <w:i/>
+          <w:iCs/>
+        </w:rPr>
+        <w:t xml:space="preserve">y </w:t>
+      </w:r>
+      <w:r>
+        <w:t>position truncated plus 1.</w:t>
+      </w:r>
+      <w:r>
+        <w:t xml:space="preserve"> For the floor tiles to render behind I can use Unity’s </w:t>
+      </w:r>
+      <w:r>
+        <w:rPr>
+          <w:i/>
+          <w:iCs/>
+        </w:rPr>
+        <w:t>sorting layers</w:t>
+      </w:r>
+      <w:r>
+        <w:t xml:space="preserve"> which simply groups sprites such that sprites in each group follow their respective </w:t>
+      </w:r>
+      <w:r>
+        <w:rPr>
+          <w:i/>
+          <w:iCs/>
+        </w:rPr>
+        <w:t>sorting order</w:t>
+      </w:r>
+      <w:r>
+        <w:t xml:space="preserve"> values but will always render behind or in front of another group </w:t>
+      </w:r>
+      <w:r>
+        <w:t>regardless</w:t>
+      </w:r>
+      <w:r>
+        <w:t xml:space="preserve"> of </w:t>
+      </w:r>
+      <w:r>
+        <w:rPr>
+          <w:i/>
+          <w:iCs/>
+        </w:rPr>
+        <w:t>sorting order</w:t>
+      </w:r>
+      <w:r>
+        <w:t xml:space="preserve"> depending on how the </w:t>
+      </w:r>
+      <w:r>
+        <w:rPr>
+          <w:i/>
+          <w:iCs/>
+        </w:rPr>
+        <w:t xml:space="preserve">sorting layers </w:t>
+      </w:r>
+      <w:r>
+        <w:t>are ordered.</w:t>
+      </w:r>
+    </w:p>
+    <w:p>
+      <w:pPr>
+        <w:pStyle w:val="Heading2"/>
+      </w:pPr>
+      <w:r>
+        <w:t xml:space="preserve">Tile maps – </w:t>
+      </w:r>
+      <w:r>
+        <w:t>Byte data for network</w:t>
+      </w:r>
+      <w:r>
+        <w:t xml:space="preserve"> transmission</w:t>
+      </w:r>
+    </w:p>
+    <w:p>
+      <w:r>
+        <w:t xml:space="preserve">Each tile map </w:t>
+      </w:r>
+      <w:r>
+        <w:t xml:space="preserve">will </w:t>
+      </w:r>
+      <w:r>
+        <w:t>only transmit vital data over the network such as:</w:t>
+      </w:r>
+    </w:p>
+    <w:p>
+      <w:pPr>
+        <w:pStyle w:val="ListParagraph"/>
+        <w:numPr>
+          <w:ilvl w:val="0"/>
+          <w:numId w:val="2"/>
+        </w:numPr>
+      </w:pPr>
+      <w:r>
+        <w:t>Tile pallet index referring to which tile pallet it is using</w:t>
+      </w:r>
+    </w:p>
+    <w:p>
+      <w:pPr>
+        <w:pStyle w:val="ListParagraph"/>
+        <w:numPr>
+          <w:ilvl w:val="0"/>
+          <w:numId w:val="2"/>
+        </w:numPr>
+      </w:pPr>
+      <w:r>
+        <w:t>Tile map position</w:t>
+      </w:r>
+    </w:p>
+    <w:p>
+      <w:pPr>
+        <w:pStyle w:val="ListParagraph"/>
+        <w:numPr>
+          <w:ilvl w:val="0"/>
+          <w:numId w:val="2"/>
+        </w:numPr>
+      </w:pPr>
+      <w:r>
+        <w:t>Size of tile map</w:t>
+      </w:r>
+    </w:p>
+    <w:p>
+      <w:pPr>
+        <w:pStyle w:val="ListParagraph"/>
+        <w:numPr>
+          <w:ilvl w:val="0"/>
+          <w:numId w:val="2"/>
+        </w:numPr>
+      </w:pPr>
+      <w:r>
+        <w:t>Floor Tiles</w:t>
+      </w:r>
+    </w:p>
+    <w:p>
+      <w:pPr>
+        <w:pStyle w:val="ListParagraph"/>
+        <w:numPr>
+          <w:ilvl w:val="0"/>
+          <w:numId w:val="2"/>
+        </w:numPr>
+      </w:pPr>
+      <w:r>
+        <w:t>Wall Tiles</w:t>
+      </w:r>
+    </w:p>
+    <w:p>
+      <w:r>
+        <w:t xml:space="preserve">Storing most of these properties is easy, for example the tile pallet index can simply be a single byte as I </w:t>
+      </w:r>
+      <w:r>
+        <w:t>doubt</w:t>
+      </w:r>
+      <w:r>
+        <w:t xml:space="preserve"> that </w:t>
+      </w:r>
+      <w:r>
+        <w:t>I will need more than 255 tile pallets, and for position and size I can simply use integer and float values.</w:t>
+      </w:r>
+      <w:r>
+        <w:t xml:space="preserve"> </w:t>
+      </w:r>
+      <w:r>
+        <w:t xml:space="preserve">However, for the floor and wall tiles there are a few space optimizations I can make. For example, if a tile is </w:t>
+      </w:r>
+      <w:r>
+        <w:t>blank,</w:t>
+      </w:r>
+      <w:r>
+        <w:t xml:space="preserve"> I do not need to send any data relating to </w:t>
+      </w:r>
+      <w:r>
+        <w:rPr>
+          <w:i/>
+          <w:iCs/>
+        </w:rPr>
+        <w:t>tile index</w:t>
+      </w:r>
+      <w:r>
+        <w:t xml:space="preserve"> or </w:t>
+      </w:r>
+      <w:r>
+        <w:rPr>
+          <w:i/>
+          <w:iCs/>
+        </w:rPr>
+        <w:t>animation frame</w:t>
+      </w:r>
+      <w:r>
+        <w:t xml:space="preserve"> etc… and thus for blank tiles I only need to store the fact that it is blank. </w:t>
+      </w:r>
+      <w:r>
+        <w:t xml:space="preserve">Similarly, if the tile map </w:t>
+      </w:r>
+      <w:r>
+        <w:t>does not</w:t>
+      </w:r>
+      <w:r>
+        <w:t xml:space="preserve"> change, then I do not even need to send the tile data at all</w:t>
+      </w:r>
+      <w:r>
+        <w:t>, but this</w:t>
+      </w:r>
+      <w:r>
+        <w:t xml:space="preserve"> last part</w:t>
+      </w:r>
+      <w:r>
+        <w:t xml:space="preserve"> would be handled in “Delta Compression” discussed previously</w:t>
+      </w:r>
+      <w:r>
+        <w:t>.</w:t>
+      </w:r>
+    </w:p>
+    <w:p>
+      <w:pPr>
+        <w:pStyle w:val="Heading2"/>
+      </w:pPr>
+      <w:r>
+        <w:lastRenderedPageBreak/>
+        <w:t xml:space="preserve">Tile maps – </w:t>
+      </w:r>
+      <w:r>
+        <w:t>Optimization</w:t>
+      </w:r>
+    </w:p>
+    <w:p>
+      <w:r>
+        <w:t>In Unity creation and destruction of</w:t>
+      </w:r>
+      <w:r>
+        <w:t xml:space="preserve"> objects is a very expensive process</w:t>
+      </w:r>
+      <w:r>
+        <w:t xml:space="preserve"> and having lots of objects in at once can tank performance. Because of this my tile map will group each row of tiles into 1 sprite and 1 object since </w:t>
+      </w:r>
+      <w:r>
+        <w:t xml:space="preserve">the </w:t>
+      </w:r>
+      <w:r>
+        <w:rPr>
+          <w:i/>
+          <w:iCs/>
+        </w:rPr>
+        <w:t>sorting order</w:t>
+      </w:r>
+      <w:r>
+        <w:t xml:space="preserve"> is only dependent on the </w:t>
+      </w:r>
+      <w:r>
+        <w:rPr>
+          <w:i/>
+          <w:iCs/>
+        </w:rPr>
+        <w:t xml:space="preserve">y </w:t>
+      </w:r>
+      <w:r>
+        <w:t>position</w:t>
+      </w:r>
+      <w:r>
+        <w:t>:</w:t>
+      </w:r>
+    </w:p>
+    <w:p>
+      <w:pPr>
+        <w:keepNext/>
+        <w:jc w:val="center"/>
+      </w:pPr>
+      <w:r>
+        <w:drawing>
+          <wp:inline distT="0" distB="0" distL="0" distR="0" wp14:anchorId="5A65CF7E" wp14:editId="768EB4B4">
+            <wp:extent cx="3559778" cy="1600836"/>
+            <wp:effectExtent l="0" t="0" r="3175" b="0"/>
+            <wp:docPr id="45" name="Picture 45"/>
+            <wp:cNvGraphicFramePr>
+              <a:graphicFrameLocks xmlns:a="http://schemas.openxmlformats.org/drawingml/2006/main" noChangeAspect="1"/>
+            </wp:cNvGraphicFramePr>
+            <a:graphic xmlns:a="http://schemas.openxmlformats.org/drawingml/2006/main">
+              <a:graphicData uri="http://schemas.openxmlformats.org/drawingml/2006/picture">
+                <pic:pic xmlns:pic="http://schemas.openxmlformats.org/drawingml/2006/picture">
+                  <pic:nvPicPr>
+                    <pic:cNvPr id="1" name=""/>
+                    <pic:cNvPicPr/>
+                  </pic:nvPicPr>
+                  <pic:blipFill>
+                    <a:blip r:embed="rId40"/>
+                    <a:stretch>
+                      <a:fillRect/>
+                    </a:stretch>
+                  </pic:blipFill>
+                  <pic:spPr>
+                    <a:xfrm>
+                      <a:off x="0" y="0"/>
+                      <a:ext cx="3649692" cy="1641271"/>
+                    </a:xfrm>
+                    <a:prstGeom prst="rect">
+                      <a:avLst/>
+                    </a:prstGeom>
+                  </pic:spPr>
+                </pic:pic>
+              </a:graphicData>
+            </a:graphic>
+          </wp:inline>
+        </w:drawing>
+      </w:r>
+    </w:p>
+    <w:p>
+      <w:pPr>
+        <w:pStyle w:val="Caption"/>
+        <w:jc w:val="center"/>
+      </w:pPr>
+      <w:r>
+        <w:t>Diagram showing how sprites would be sampled where 1 sprite represents 1 row of a tile map</w:t>
+      </w:r>
+    </w:p>
+    <w:p>
+      <w:r>
+        <w:t xml:space="preserve">Whenever a tile map gets </w:t>
+      </w:r>
+      <w:r>
+        <w:t xml:space="preserve">resized to be smaller, rather than destroying the unused rows I will </w:t>
+      </w:r>
+      <w:r>
+        <w:t>simply disable the objects such that they can be reused.</w:t>
+      </w:r>
+      <w:r>
+        <w:t xml:space="preserve"> The same goes for the GPU and its buffers where I will simply reuse them and only </w:t>
+      </w:r>
+      <w:r>
+        <w:t>decrease the buffer sizes when necessary.</w:t>
+      </w:r>
+    </w:p>
+    <w:p>
+      <w:r>
+        <w:t>Each tile map will also cache the byte data representing its floor and wall map such that when generating the byte data for a network transmission, it does not need to be regenerated every time.</w:t>
       </w:r>
     </w:p>
     <w:sectPr>

</xml_diff>

<commit_message>
Implemented Packet Loss handling
</commit_message>
<xml_diff>
--- a/NEA - Enter The Dead Zone.docx
+++ b/NEA - Enter The Dead Zone.docx
@@ -415,12 +415,21 @@
       <w:r>
         <w:t xml:space="preserve"> </w:t>
       </w:r>
+      <w:proofErr w:type="spellStart"/>
       <w:r>
         <w:rPr>
           <w:i/>
           <w:iCs/>
         </w:rPr>
-        <w:t xml:space="preserve">Xcom </w:t>
+        <w:t>Xcom</w:t>
+      </w:r>
+      <w:proofErr w:type="spellEnd"/>
+      <w:r>
+        <w:rPr>
+          <w:i/>
+          <w:iCs/>
+        </w:rPr>
+        <w:t xml:space="preserve"> </w:t>
       </w:r>
       <w:r>
         <w:t xml:space="preserve">where the player would have to manage their squad and resources to defeat their enemies. However, the designers </w:t>
@@ -1035,6 +1044,7 @@
       <w:r>
         <w:t xml:space="preserve"> Another important feature of </w:t>
       </w:r>
+      <w:proofErr w:type="spellStart"/>
       <w:r>
         <w:rPr>
           <w:i/>
@@ -1043,7 +1053,11 @@
         <w:t>Unrailed!</w:t>
       </w:r>
       <w:r>
-        <w:t>’s design is how there are multiple ways to lose ranging such as running out of resources</w:t>
+        <w:t>’s</w:t>
+      </w:r>
+      <w:proofErr w:type="spellEnd"/>
+      <w:r>
+        <w:t xml:space="preserve"> design is how there are multiple ways to lose ranging such as running out of resources</w:t>
       </w:r>
       <w:r>
         <w:t xml:space="preserve">, </w:t>
@@ -1310,43 +1324,66 @@
           </wp:anchor>
         </w:drawing>
       </w:r>
-      <w:r>
-        <w:t>Towerfall Ascension</w:t>
-      </w:r>
-    </w:p>
-    <w:p>
+      <w:proofErr w:type="spellStart"/>
+      <w:r>
+        <w:t>Towerfall</w:t>
+      </w:r>
+      <w:proofErr w:type="spellEnd"/>
+      <w:r>
+        <w:t xml:space="preserve"> Ascension</w:t>
+      </w:r>
+    </w:p>
+    <w:p>
+      <w:proofErr w:type="spellStart"/>
       <w:r>
         <w:rPr>
           <w:i/>
           <w:iCs/>
         </w:rPr>
-        <w:t xml:space="preserve">Towerfall Ascension </w:t>
-      </w:r>
-      <w:r>
-        <w:t xml:space="preserve">is a 2-4 player competitive duelling game that </w:t>
-      </w:r>
-      <w:r>
-        <w:t xml:space="preserve">has players shooting arrows at each other to be the last player standing. </w:t>
-      </w:r>
-      <w:r>
-        <w:t xml:space="preserve">Similarly to </w:t>
-      </w:r>
+        <w:t>Towerfall</w:t>
+      </w:r>
+      <w:proofErr w:type="spellEnd"/>
       <w:r>
         <w:rPr>
           <w:i/>
           <w:iCs/>
         </w:rPr>
-        <w:t>Unrailed!</w:t>
-      </w:r>
-      <w:r>
-        <w:t xml:space="preserve">, </w:t>
+        <w:t xml:space="preserve"> Ascension </w:t>
+      </w:r>
+      <w:r>
+        <w:t xml:space="preserve">is a 2-4 player competitive duelling game that </w:t>
+      </w:r>
+      <w:r>
+        <w:t xml:space="preserve">has players shooting arrows at each other to be the last player standing. </w:t>
+      </w:r>
+      <w:r>
+        <w:t xml:space="preserve">Similarly to </w:t>
       </w:r>
       <w:r>
         <w:rPr>
           <w:i/>
           <w:iCs/>
         </w:rPr>
-        <w:t xml:space="preserve">Towerfall Ascension </w:t>
+        <w:t>Unrailed!</w:t>
+      </w:r>
+      <w:r>
+        <w:t xml:space="preserve">, </w:t>
+      </w:r>
+      <w:proofErr w:type="spellStart"/>
+      <w:r>
+        <w:rPr>
+          <w:i/>
+          <w:iCs/>
+        </w:rPr>
+        <w:t>Towerfall</w:t>
+      </w:r>
+      <w:proofErr w:type="spellEnd"/>
+      <w:r>
+        <w:rPr>
+          <w:i/>
+          <w:iCs/>
+        </w:rPr>
+        <w:t xml:space="preserve"> Ascension </w:t>
       </w:r>
       <w:r>
         <w:t>offers very simple controls with the D-pad</w:t>
@@ -1501,46 +1538,66 @@
           </mc:Fallback>
         </mc:AlternateContent>
       </w:r>
+      <w:proofErr w:type="spellStart"/>
       <w:r>
         <w:rPr>
           <w:i/>
           <w:iCs/>
         </w:rPr>
-        <w:t xml:space="preserve">Towerfall Ascension </w:t>
-      </w:r>
-      <w:r>
-        <w:t xml:space="preserve">offers very fair gameplay through </w:t>
-      </w:r>
-      <w:r>
-        <w:t xml:space="preserve">making every player equal </w:t>
-      </w:r>
-      <w:r>
-        <w:t xml:space="preserve">as every player character has the same abilities. This design choice makes each </w:t>
-      </w:r>
-      <w:r>
-        <w:t xml:space="preserve">loss in game feel fair and balanced which is important when it comes to </w:t>
-      </w:r>
-      <w:r>
-        <w:t xml:space="preserve">anything </w:t>
-      </w:r>
-      <w:r>
-        <w:t>player versus player (</w:t>
-      </w:r>
-      <w:r>
-        <w:t>PvP</w:t>
-      </w:r>
-      <w:r>
-        <w:t>).</w:t>
-      </w:r>
-      <w:r>
-        <w:t xml:space="preserve"> </w:t>
-      </w:r>
+        <w:t>Towerfall</w:t>
+      </w:r>
+      <w:proofErr w:type="spellEnd"/>
       <w:r>
         <w:rPr>
           <w:i/>
           <w:iCs/>
         </w:rPr>
-        <w:t xml:space="preserve">Towerfall Ascension </w:t>
+        <w:t xml:space="preserve"> Ascension </w:t>
+      </w:r>
+      <w:r>
+        <w:t xml:space="preserve">offers very fair gameplay through </w:t>
+      </w:r>
+      <w:r>
+        <w:t xml:space="preserve">making every player equal </w:t>
+      </w:r>
+      <w:r>
+        <w:t xml:space="preserve">as every player character has the same abilities. This design choice makes each </w:t>
+      </w:r>
+      <w:r>
+        <w:t xml:space="preserve">loss in game feel fair and balanced which is important when it comes to </w:t>
+      </w:r>
+      <w:r>
+        <w:t xml:space="preserve">anything </w:t>
+      </w:r>
+      <w:r>
+        <w:t>player versus player (</w:t>
+      </w:r>
+      <w:proofErr w:type="spellStart"/>
+      <w:r>
+        <w:t>PvP</w:t>
+      </w:r>
+      <w:proofErr w:type="spellEnd"/>
+      <w:r>
+        <w:t>).</w:t>
+      </w:r>
+      <w:r>
+        <w:t xml:space="preserve"> </w:t>
+      </w:r>
+      <w:proofErr w:type="spellStart"/>
+      <w:r>
+        <w:rPr>
+          <w:i/>
+          <w:iCs/>
+        </w:rPr>
+        <w:t>Towerfall</w:t>
+      </w:r>
+      <w:proofErr w:type="spellEnd"/>
+      <w:r>
+        <w:rPr>
+          <w:i/>
+          <w:iCs/>
+        </w:rPr>
+        <w:t xml:space="preserve"> Ascension </w:t>
       </w:r>
       <w:r>
         <w:t xml:space="preserve">also makes use of powerups and varied different types of arrows such as “drill arrows” which can shoot through walls adding a surprising amount of depth to the gameplay as players have to account for different arrow types keeping gameplay fresh and interesting. The design choice to add powerups and allow for players that fall behind in points to start with a shield allows for clutch comebacks which makes losing players never feel like they really are losing keeping them playing what seems to be a lost round. </w:t>
@@ -5951,7 +6008,13 @@
         </w:drawing>
       </w:r>
       <w:r>
-        <w:t>For fast connections (low ping), this delay will be mostly unnoticeable, but for slower connections (high ping) it can ruin the players experience. One way to fix this is to use client-side prediction</w:t>
+        <w:t xml:space="preserve">For fast connections (low ping), this delay will be mostly unnoticeable, but for slower connections (high ping) it can ruin the </w:t>
+      </w:r>
+      <w:r>
+        <w:t>player’s</w:t>
+      </w:r>
+      <w:r>
+        <w:t xml:space="preserve"> experience. One way to fix this is to use client-side prediction</w:t>
       </w:r>
       <w:r>
         <w:t>:</w:t>
@@ -7276,22 +7339,54 @@
     </w:p>
     <w:p>
       <w:r>
-        <w:t xml:space="preserve">“EntityID” </w:t>
-      </w:r>
-      <w:r>
-        <w:t xml:space="preserve">and “EntityType” are used to identify specific </w:t>
+        <w:t>“</w:t>
+      </w:r>
+      <w:proofErr w:type="spellStart"/>
+      <w:r>
+        <w:t>EntityID</w:t>
+      </w:r>
+      <w:proofErr w:type="spellEnd"/>
+      <w:r>
+        <w:t xml:space="preserve">” </w:t>
+      </w:r>
+      <w:r>
+        <w:t>and “</w:t>
+      </w:r>
+      <w:proofErr w:type="spellStart"/>
+      <w:r>
+        <w:t>EntityType</w:t>
+      </w:r>
+      <w:proofErr w:type="spellEnd"/>
+      <w:r>
+        <w:t xml:space="preserve">” are used to identify specific </w:t>
       </w:r>
       <w:r>
         <w:t>entities</w:t>
       </w:r>
       <w:r>
-        <w:t xml:space="preserve"> across the server and client. “EntityID” represents the unique ID</w:t>
+        <w:t xml:space="preserve"> across the server and client. “</w:t>
+      </w:r>
+      <w:proofErr w:type="spellStart"/>
+      <w:r>
+        <w:t>EntityID</w:t>
+      </w:r>
+      <w:proofErr w:type="spellEnd"/>
+      <w:r>
+        <w:t>” represents the unique ID</w:t>
       </w:r>
       <w:r>
         <w:t xml:space="preserve"> of each entity</w:t>
       </w:r>
       <w:r>
-        <w:t xml:space="preserve"> whilst “EntityType” is used to determine the type of entity that the</w:t>
+        <w:t xml:space="preserve"> whilst “</w:t>
+      </w:r>
+      <w:proofErr w:type="spellStart"/>
+      <w:r>
+        <w:t>EntityType</w:t>
+      </w:r>
+      <w:proofErr w:type="spellEnd"/>
+      <w:r>
+        <w:t>” is used to determine the type of entity that the</w:t>
       </w:r>
       <w:r>
         <w:t xml:space="preserve"> object is supposed to be.</w:t>
@@ -7299,10 +7394,34 @@
     </w:p>
     <w:p>
       <w:r>
-        <w:t xml:space="preserve">“Set”, “OnDestroy” and “OnInstantiate” are virtual functions specific to initialising and destroying </w:t>
-      </w:r>
-      <w:r>
-        <w:t xml:space="preserve">a given entity and “GetBytes” is used to return the byte format for a given entity for storing in packets and </w:t>
+        <w:t>“Set”, “</w:t>
+      </w:r>
+      <w:proofErr w:type="spellStart"/>
+      <w:r>
+        <w:t>OnDestroy</w:t>
+      </w:r>
+      <w:proofErr w:type="spellEnd"/>
+      <w:r>
+        <w:t>” and “</w:t>
+      </w:r>
+      <w:proofErr w:type="spellStart"/>
+      <w:r>
+        <w:t>OnInstantiate</w:t>
+      </w:r>
+      <w:proofErr w:type="spellEnd"/>
+      <w:r>
+        <w:t xml:space="preserve">” are virtual functions specific to initialising and destroying </w:t>
+      </w:r>
+      <w:r>
+        <w:t>a given entity and “</w:t>
+      </w:r>
+      <w:proofErr w:type="spellStart"/>
+      <w:r>
+        <w:t>GetBytes</w:t>
+      </w:r>
+      <w:proofErr w:type="spellEnd"/>
+      <w:r>
+        <w:t xml:space="preserve">” is used to return the byte format for a given entity for storing in packets and </w:t>
       </w:r>
       <w:r>
         <w:t>sending</w:t>
@@ -7815,8 +7934,20 @@
           <w:szCs w:val="20"/>
           <w:lang w:eastAsia="en-GB"/>
         </w:rPr>
-        <w:t xml:space="preserve"> AnimationFrame</w:t>
-      </w:r>
+        <w:t xml:space="preserve"> </w:t>
+      </w:r>
+      <w:proofErr w:type="spellStart"/>
+      <w:r>
+        <w:rPr>
+          <w:rFonts w:ascii="Courier New" w:eastAsia="Times New Roman" w:hAnsi="Courier New" w:cs="Courier New"/>
+          <w:color w:val="000000"/>
+          <w:sz w:val="20"/>
+          <w:szCs w:val="20"/>
+          <w:lang w:eastAsia="en-GB"/>
+        </w:rPr>
+        <w:t>AnimationFrame</w:t>
+      </w:r>
+      <w:proofErr w:type="spellEnd"/>
       <w:r>
         <w:rPr>
           <w:rFonts w:ascii="Courier New" w:eastAsia="Times New Roman" w:hAnsi="Courier New" w:cs="Courier New"/>
@@ -7930,8 +8061,20 @@
           <w:szCs w:val="20"/>
           <w:lang w:eastAsia="en-GB"/>
         </w:rPr>
-        <w:t xml:space="preserve"> TileIndex</w:t>
-      </w:r>
+        <w:t xml:space="preserve"> </w:t>
+      </w:r>
+      <w:proofErr w:type="spellStart"/>
+      <w:r>
+        <w:rPr>
+          <w:rFonts w:ascii="Courier New" w:eastAsia="Times New Roman" w:hAnsi="Courier New" w:cs="Courier New"/>
+          <w:color w:val="000000"/>
+          <w:sz w:val="20"/>
+          <w:szCs w:val="20"/>
+          <w:lang w:eastAsia="en-GB"/>
+        </w:rPr>
+        <w:t>TileIndex</w:t>
+      </w:r>
+      <w:proofErr w:type="spellEnd"/>
       <w:r>
         <w:rPr>
           <w:rFonts w:ascii="Courier New" w:eastAsia="Times New Roman" w:hAnsi="Courier New" w:cs="Courier New"/>
@@ -8439,7 +8582,15 @@
     </w:p>
     <w:p>
       <w:r>
-        <w:t xml:space="preserve">This means that I will need to convert from a 2D coordinate of a tile to a index on a 1D array, this can easily be done since I know the width and height of my tile map, so given the </w:t>
+        <w:t xml:space="preserve">This means that I will need to convert from a 2D coordinate of a tile to </w:t>
+      </w:r>
+      <w:proofErr w:type="spellStart"/>
+      <w:r>
+        <w:t>a</w:t>
+      </w:r>
+      <w:proofErr w:type="spellEnd"/>
+      <w:r>
+        <w:t xml:space="preserve"> index on a 1D array, this can easily be done since I know the width and height of my tile map, so given the </w:t>
       </w:r>
       <w:r>
         <w:rPr>
@@ -8546,6 +8697,9 @@
         <w:jc w:val="center"/>
       </w:pPr>
       <w:r>
+        <w:rPr>
+          <w:noProof/>
+        </w:rPr>
         <w:drawing>
           <wp:inline distT="0" distB="0" distL="0" distR="0" wp14:anchorId="74EBD28A" wp14:editId="0E0E8D6F">
             <wp:extent cx="1114425" cy="1276350"/>
@@ -8622,6 +8776,9 @@
         <w:jc w:val="center"/>
       </w:pPr>
       <w:r>
+        <w:rPr>
+          <w:noProof/>
+        </w:rPr>
         <w:drawing>
           <wp:inline distT="0" distB="0" distL="0" distR="0" wp14:anchorId="398B1BF5" wp14:editId="28BC5EF2">
             <wp:extent cx="1158876" cy="1145665"/>
@@ -8690,6 +8847,9 @@
         <w:jc w:val="center"/>
       </w:pPr>
       <w:r>
+        <w:rPr>
+          <w:noProof/>
+        </w:rPr>
         <w:drawing>
           <wp:inline distT="0" distB="0" distL="0" distR="0" wp14:anchorId="580A416E" wp14:editId="7FFF6ACA">
             <wp:extent cx="759765" cy="1152525"/>
@@ -8749,6 +8909,9 @@
         <w:jc w:val="center"/>
       </w:pPr>
       <w:r>
+        <w:rPr>
+          <w:noProof/>
+        </w:rPr>
         <w:drawing>
           <wp:inline distT="0" distB="0" distL="0" distR="0" wp14:anchorId="626B8627" wp14:editId="5F76C3A8">
             <wp:extent cx="2581275" cy="1307224"/>
@@ -8893,6 +9056,9 @@
         <w:jc w:val="center"/>
       </w:pPr>
       <w:r>
+        <w:rPr>
+          <w:noProof/>
+        </w:rPr>
         <w:drawing>
           <wp:inline distT="0" distB="0" distL="0" distR="0" wp14:anchorId="35BF0DB3" wp14:editId="0BDF0F7E">
             <wp:extent cx="1943100" cy="1351721"/>
@@ -9318,6 +9484,9 @@
         <w:jc w:val="center"/>
       </w:pPr>
       <w:r>
+        <w:rPr>
+          <w:noProof/>
+        </w:rPr>
         <w:drawing>
           <wp:inline distT="0" distB="0" distL="0" distR="0" wp14:anchorId="5A65CF7E" wp14:editId="768EB4B4">
             <wp:extent cx="3559778" cy="1600836"/>
@@ -10935,6 +11104,7 @@
   <w:style w:type="character" w:default="1" w:styleId="DefaultParagraphFont">
     <w:name w:val="Default Paragraph Font"/>
     <w:uiPriority w:val="1"/>
+    <w:semiHidden/>
     <w:unhideWhenUsed/>
   </w:style>
   <w:style w:type="table" w:default="1" w:styleId="TableNormal">

</xml_diff>

<commit_message>
Fixed bugs related to turning off renderer in server build
</commit_message>
<xml_diff>
--- a/NEA - Enter The Dead Zone.docx
+++ b/NEA - Enter The Dead Zone.docx
@@ -59,36 +59,35 @@
           <w:sz w:val="28"/>
           <w:szCs w:val="28"/>
         </w:rPr>
-        <w:t xml:space="preserve">“Enter the Dead </w:t>
-      </w:r>
-      <w:proofErr w:type="gramStart"/>
-      <w:r>
+        <w:t>“Enter the Dead Zone”</w:t>
+      </w:r>
+    </w:p>
+    <w:p/>
+    <w:p>
+      <w:r>
+        <w:br w:type="page"/>
+      </w:r>
+    </w:p>
+    <w:p>
+      <w:pPr>
+        <w:pStyle w:val="IntenseQuote"/>
         <w:rPr>
           <w:b/>
           <w:bCs/>
           <w:sz w:val="28"/>
           <w:szCs w:val="28"/>
         </w:rPr>
-        <w:t>Zone”</w:t>
-      </w:r>
-      <w:proofErr w:type="gramEnd"/>
-    </w:p>
-    <w:p/>
-    <w:p>
-      <w:r>
-        <w:br w:type="page"/>
-      </w:r>
-    </w:p>
-    <w:p>
-      <w:pPr>
-        <w:pStyle w:val="IntenseQuote"/>
+      </w:pPr>
+      <w:r>
         <w:rPr>
           <w:b/>
           <w:bCs/>
           <w:sz w:val="28"/>
           <w:szCs w:val="28"/>
         </w:rPr>
-      </w:pPr>
+        <w:lastRenderedPageBreak/>
+        <w:t>Analysis</w:t>
+      </w:r>
       <w:r>
         <w:rPr>
           <w:b/>
@@ -96,8 +95,7 @@
           <w:sz w:val="28"/>
           <w:szCs w:val="28"/>
         </w:rPr>
-        <w:lastRenderedPageBreak/>
-        <w:t>Analysis</w:t>
+        <w:t xml:space="preserve"> </w:t>
       </w:r>
       <w:r>
         <w:rPr>
@@ -106,261 +104,244 @@
           <w:sz w:val="28"/>
           <w:szCs w:val="28"/>
         </w:rPr>
+        <w:t>- Overview</w:t>
+      </w:r>
+    </w:p>
+    <w:p>
+      <w:pPr>
+        <w:pStyle w:val="Heading1"/>
+        <w:rPr>
+          <w:rStyle w:val="Emphasis"/>
+          <w:i w:val="0"/>
+          <w:iCs w:val="0"/>
+        </w:rPr>
+      </w:pPr>
+      <w:r>
+        <w:rPr>
+          <w:rStyle w:val="Emphasis"/>
+          <w:i w:val="0"/>
+          <w:iCs w:val="0"/>
+        </w:rPr>
+        <w:t>Project Background</w:t>
+      </w:r>
+    </w:p>
+    <w:p>
+      <w:r>
+        <w:t xml:space="preserve">In the last few </w:t>
+      </w:r>
+      <w:r>
+        <w:t>months,</w:t>
+      </w:r>
+      <w:r>
+        <w:t xml:space="preserve"> I have been playing a lot of various games during my breaks and free times</w:t>
+      </w:r>
+      <w:r>
+        <w:t xml:space="preserve"> with a couple of friends.</w:t>
+      </w:r>
+      <w:r>
+        <w:t xml:space="preserve"> Most of these games </w:t>
+      </w:r>
+      <w:r>
+        <w:t>feature local multiplayer or online multiplayer, however due to the restrictions of being in a school environment we are limited to local multiplayer games</w:t>
+      </w:r>
+      <w:r>
+        <w:t xml:space="preserve">. As a group, we have gotten bored of many of the games </w:t>
+      </w:r>
+      <w:r>
+        <w:t>we have</w:t>
+      </w:r>
+      <w:r>
+        <w:t xml:space="preserve"> played and </w:t>
+      </w:r>
+      <w:r>
+        <w:t xml:space="preserve">thus, </w:t>
+      </w:r>
+      <w:r>
+        <w:t xml:space="preserve">in this </w:t>
+      </w:r>
+      <w:r>
+        <w:t>project</w:t>
+      </w:r>
+      <w:r>
+        <w:t xml:space="preserve"> I want to create a fun </w:t>
+      </w:r>
+      <w:r>
+        <w:t xml:space="preserve">and </w:t>
+      </w:r>
+      <w:r>
+        <w:t>engaging multiplayer game that will keep us entertained for a while longer.</w:t>
+      </w:r>
+    </w:p>
+    <w:p>
+      <w:r>
+        <w:t xml:space="preserve">With the production of this game I want to also solve a multitude of accessibility problems that we have had when trying to setup many of the </w:t>
+      </w:r>
+      <w:r>
+        <w:t>already</w:t>
+      </w:r>
+      <w:r>
+        <w:t xml:space="preserve"> available games:</w:t>
+      </w:r>
+    </w:p>
+    <w:p>
+      <w:pPr>
+        <w:pStyle w:val="ListParagraph"/>
+        <w:numPr>
+          <w:ilvl w:val="0"/>
+          <w:numId w:val="1"/>
+        </w:numPr>
+      </w:pPr>
+      <w:r>
+        <w:rPr>
+          <w:b/>
+          <w:bCs/>
+        </w:rPr>
+        <w:t>Controller Support:</w:t>
+      </w:r>
+      <w:r>
+        <w:t xml:space="preserve"> Many local games lack good controller support such as the ability to rebind buttons preventing the use of SNES USB controllers which do not have analogue sticks. This is problematic as not everyone owns the standard Xbox / PS4 controller. </w:t>
+      </w:r>
+    </w:p>
+    <w:p>
+      <w:pPr>
+        <w:pStyle w:val="ListParagraph"/>
+        <w:numPr>
+          <w:ilvl w:val="0"/>
+          <w:numId w:val="1"/>
+        </w:numPr>
+        <w:rPr>
+          <w:b/>
+          <w:bCs/>
+        </w:rPr>
+      </w:pPr>
+      <w:r>
+        <w:rPr>
+          <w:b/>
+          <w:bCs/>
+        </w:rPr>
+        <w:t>Lack of Controllers:</w:t>
+      </w:r>
+      <w:r>
+        <w:rPr>
+          <w:b/>
+          <w:bCs/>
+        </w:rPr>
         <w:t xml:space="preserve"> </w:t>
       </w:r>
       <w:r>
+        <w:t xml:space="preserve">Sometimes there are not enough controllers to provide to everyone who wants to play causing people to be left out. This is mostly due to </w:t>
+      </w:r>
+      <w:r>
+        <w:t xml:space="preserve">the lack of </w:t>
+      </w:r>
+      <w:r>
+        <w:t>remote</w:t>
+      </w:r>
+      <w:r>
+        <w:t xml:space="preserve"> </w:t>
+      </w:r>
+      <w:r>
+        <w:t>play support for most multiplayer games.</w:t>
+      </w:r>
+      <w:r>
+        <w:t xml:space="preserve"> Since everyone normally has their laptop with them the lack of controllers would not matter with remote play as one person can simply host the game and let others play via remote play on their own devices.</w:t>
+      </w:r>
+    </w:p>
+    <w:p>
+      <w:pPr>
+        <w:pStyle w:val="ListParagraph"/>
+        <w:numPr>
+          <w:ilvl w:val="0"/>
+          <w:numId w:val="1"/>
+        </w:numPr>
+        <w:rPr>
+          <w:b/>
+          <w:bCs/>
+        </w:rPr>
+      </w:pPr>
+      <w:r>
+        <w:rPr>
+          <w:b/>
+          <w:bCs/>
+        </w:rPr>
+        <w:t xml:space="preserve">Performance: </w:t>
+      </w:r>
+      <w:r>
+        <w:t>Since many of us do not have high-end laptops we are unable to play performance heavy games.</w:t>
+      </w:r>
+    </w:p>
+    <w:p>
+      <w:pPr>
+        <w:pStyle w:val="Heading1"/>
+      </w:pPr>
+      <w:r>
+        <w:t>Project Outline</w:t>
+      </w:r>
+    </w:p>
+    <w:p>
+      <w:r>
+        <w:t xml:space="preserve">As described above, </w:t>
+      </w:r>
+      <w:r>
+        <w:t xml:space="preserve">I want to create a </w:t>
+      </w:r>
+      <w:r>
+        <w:t xml:space="preserve">multiplayer game that fixes many of the accessibility problems of </w:t>
+      </w:r>
+      <w:r>
+        <w:t>the currently existing games</w:t>
+      </w:r>
+      <w:r>
+        <w:t>. In this project I also intend</w:t>
+      </w:r>
+      <w:r>
+        <w:t xml:space="preserve"> on</w:t>
+      </w:r>
+      <w:r>
+        <w:t xml:space="preserve"> improving replay ability </w:t>
+      </w:r>
+      <w:r>
+        <w:t>and modding capabilities.</w:t>
+      </w:r>
+      <w:r>
+        <w:t xml:space="preserve"> This is because many </w:t>
+      </w:r>
+      <w:r>
+        <w:t xml:space="preserve">existing games have become stale due to the lack of variation with each playthrough and the inability to change some features </w:t>
+      </w:r>
+      <w:r>
+        <w:t>to make the game more interesting on a second playthrough.</w:t>
+      </w:r>
+      <w:r>
+        <w:t xml:space="preserve"> </w:t>
+      </w:r>
+      <w:r>
+        <w:t>My clients for this project are going to be my group of friends that I play</w:t>
+      </w:r>
+      <w:r>
+        <w:t xml:space="preserve"> with</w:t>
+      </w:r>
+      <w:r>
+        <w:t>.</w:t>
+      </w:r>
+    </w:p>
+    <w:p>
+      <w:pPr>
+        <w:pStyle w:val="IntenseQuote"/>
         <w:rPr>
           <w:b/>
           <w:bCs/>
           <w:sz w:val="28"/>
           <w:szCs w:val="28"/>
         </w:rPr>
-        <w:t>- Overview</w:t>
-      </w:r>
-    </w:p>
-    <w:p>
-      <w:pPr>
-        <w:pStyle w:val="Heading1"/>
-        <w:rPr>
-          <w:rStyle w:val="Emphasis"/>
-          <w:i w:val="0"/>
-          <w:iCs w:val="0"/>
-        </w:rPr>
-      </w:pPr>
-      <w:r>
-        <w:rPr>
-          <w:rStyle w:val="Emphasis"/>
-          <w:i w:val="0"/>
-          <w:iCs w:val="0"/>
-        </w:rPr>
-        <w:t>Project Background</w:t>
-      </w:r>
-    </w:p>
-    <w:p>
-      <w:r>
-        <w:t xml:space="preserve">In the last few </w:t>
-      </w:r>
-      <w:r>
-        <w:t>months,</w:t>
-      </w:r>
-      <w:r>
-        <w:t xml:space="preserve"> I have been playing a lot of various games during my breaks and free times</w:t>
-      </w:r>
-      <w:r>
-        <w:t xml:space="preserve"> with a couple of friends.</w:t>
-      </w:r>
-      <w:r>
-        <w:t xml:space="preserve"> Most of these games </w:t>
-      </w:r>
-      <w:r>
-        <w:t>feature local multiplayer or online multiplayer, however due to the restrictions of being in a school environment we are limited to local multiplayer games</w:t>
-      </w:r>
-      <w:r>
-        <w:t xml:space="preserve">. As a group, we have gotten bored of many of the games </w:t>
-      </w:r>
-      <w:r>
-        <w:t>we have</w:t>
-      </w:r>
-      <w:r>
-        <w:t xml:space="preserve"> played and </w:t>
-      </w:r>
-      <w:r>
-        <w:t xml:space="preserve">thus, </w:t>
-      </w:r>
-      <w:r>
-        <w:t xml:space="preserve">in this </w:t>
-      </w:r>
-      <w:r>
-        <w:t>project</w:t>
-      </w:r>
-      <w:r>
-        <w:t xml:space="preserve"> I want to create a fun </w:t>
-      </w:r>
-      <w:r>
-        <w:t xml:space="preserve">and </w:t>
-      </w:r>
-      <w:r>
-        <w:t>engaging multiplayer game that will keep us entertained for a while longer.</w:t>
-      </w:r>
-    </w:p>
-    <w:p>
-      <w:r>
-        <w:t xml:space="preserve">With the production of this </w:t>
-      </w:r>
-      <w:proofErr w:type="gramStart"/>
-      <w:r>
-        <w:t>game</w:t>
-      </w:r>
-      <w:proofErr w:type="gramEnd"/>
-      <w:r>
-        <w:t xml:space="preserve"> I want to also solve a multitude of accessibility problems that we have had when trying to setup many of the </w:t>
-      </w:r>
-      <w:r>
-        <w:t>already</w:t>
-      </w:r>
-      <w:r>
-        <w:t xml:space="preserve"> available games:</w:t>
-      </w:r>
-    </w:p>
-    <w:p>
-      <w:pPr>
-        <w:pStyle w:val="ListParagraph"/>
-        <w:numPr>
-          <w:ilvl w:val="0"/>
-          <w:numId w:val="1"/>
-        </w:numPr>
-      </w:pPr>
-      <w:r>
-        <w:rPr>
-          <w:b/>
-          <w:bCs/>
-        </w:rPr>
-        <w:t>Controller Support:</w:t>
-      </w:r>
-      <w:r>
-        <w:t xml:space="preserve"> Many local games lack good controller support such as the ability to rebind buttons preventing the use of SNES USB controllers which do not have analogue sticks. This is problematic as not everyone owns the standard Xbox / PS4 controller. </w:t>
-      </w:r>
-    </w:p>
-    <w:p>
-      <w:pPr>
-        <w:pStyle w:val="ListParagraph"/>
-        <w:numPr>
-          <w:ilvl w:val="0"/>
-          <w:numId w:val="1"/>
-        </w:numPr>
-        <w:rPr>
-          <w:b/>
-          <w:bCs/>
-        </w:rPr>
-      </w:pPr>
-      <w:r>
-        <w:rPr>
-          <w:b/>
-          <w:bCs/>
-        </w:rPr>
-        <w:t>Lack of Controllers:</w:t>
-      </w:r>
-      <w:r>
-        <w:rPr>
-          <w:b/>
-          <w:bCs/>
-        </w:rPr>
-        <w:t xml:space="preserve"> </w:t>
-      </w:r>
-      <w:r>
-        <w:t xml:space="preserve">Sometimes there are not enough controllers to provide to everyone who wants to play causing people to be left out. This is mostly due to </w:t>
-      </w:r>
-      <w:r>
-        <w:t xml:space="preserve">the lack of </w:t>
-      </w:r>
-      <w:r>
-        <w:t>remote</w:t>
-      </w:r>
-      <w:r>
-        <w:t xml:space="preserve"> </w:t>
-      </w:r>
-      <w:r>
-        <w:t>play support for most multiplayer games.</w:t>
-      </w:r>
-      <w:r>
-        <w:t xml:space="preserve"> Since everyone normally has their laptop with them the lack of controllers would not matter with remote play as one person can simply host the game and let others play via remote play on their own devices.</w:t>
-      </w:r>
-    </w:p>
-    <w:p>
-      <w:pPr>
-        <w:pStyle w:val="ListParagraph"/>
-        <w:numPr>
-          <w:ilvl w:val="0"/>
-          <w:numId w:val="1"/>
-        </w:numPr>
-        <w:rPr>
-          <w:b/>
-          <w:bCs/>
-        </w:rPr>
-      </w:pPr>
-      <w:r>
-        <w:rPr>
-          <w:b/>
-          <w:bCs/>
-        </w:rPr>
-        <w:t xml:space="preserve">Performance: </w:t>
-      </w:r>
-      <w:r>
-        <w:t>Since many of us do not have high-end laptops we are unable to play performance heavy games.</w:t>
-      </w:r>
-    </w:p>
-    <w:p>
-      <w:pPr>
-        <w:pStyle w:val="Heading1"/>
-      </w:pPr>
-      <w:r>
-        <w:t>Project Outline</w:t>
-      </w:r>
-    </w:p>
-    <w:p>
-      <w:r>
-        <w:t xml:space="preserve">As described above, </w:t>
-      </w:r>
-      <w:r>
-        <w:t xml:space="preserve">I want to create a </w:t>
-      </w:r>
-      <w:r>
-        <w:t xml:space="preserve">multiplayer game that fixes many of the accessibility problems of </w:t>
-      </w:r>
-      <w:r>
-        <w:t>the currently existing games</w:t>
-      </w:r>
-      <w:r>
-        <w:t>. In this project I also intend</w:t>
-      </w:r>
-      <w:r>
-        <w:t xml:space="preserve"> on</w:t>
-      </w:r>
-      <w:r>
-        <w:t xml:space="preserve"> improving replay ability </w:t>
-      </w:r>
-      <w:r>
-        <w:t>and modding capabilities.</w:t>
-      </w:r>
-      <w:r>
-        <w:t xml:space="preserve"> This is because many </w:t>
-      </w:r>
-      <w:r>
-        <w:t xml:space="preserve">existing games have become stale due to the lack of variation with each playthrough and the inability to change some features </w:t>
-      </w:r>
-      <w:r>
-        <w:t>to make the game more interesting on a second playthrough.</w:t>
-      </w:r>
-      <w:r>
-        <w:t xml:space="preserve"> </w:t>
-      </w:r>
-      <w:r>
-        <w:t>My clients for this project are going to be my group of friends that I play</w:t>
-      </w:r>
-      <w:r>
-        <w:t xml:space="preserve"> with</w:t>
-      </w:r>
-      <w:r>
-        <w:t>.</w:t>
-      </w:r>
-    </w:p>
-    <w:p>
-      <w:pPr>
-        <w:pStyle w:val="IntenseQuote"/>
+      </w:pPr>
+      <w:r>
         <w:rPr>
           <w:b/>
           <w:bCs/>
           <w:sz w:val="28"/>
           <w:szCs w:val="28"/>
         </w:rPr>
-      </w:pPr>
-      <w:r>
-        <w:rPr>
-          <w:b/>
-          <w:bCs/>
-          <w:sz w:val="28"/>
-          <w:szCs w:val="28"/>
-        </w:rPr>
         <w:t>Analysis - Research</w:t>
       </w:r>
     </w:p>
@@ -383,15 +364,7 @@
         <w:t xml:space="preserve"> many developers</w:t>
       </w:r>
       <w:r>
-        <w:t xml:space="preserve"> have an initial idea or </w:t>
-      </w:r>
-      <w:proofErr w:type="gramStart"/>
-      <w:r>
-        <w:t>plan</w:t>
-      </w:r>
-      <w:proofErr w:type="gramEnd"/>
-      <w:r>
-        <w:t xml:space="preserve"> and they build upon this idea through progressive play testing. One way to develop on an initial idea is to </w:t>
+        <w:t xml:space="preserve"> have an initial idea or plan and they build upon this idea through progressive play testing. One way to develop on an initial idea is to </w:t>
       </w:r>
       <w:r>
         <w:rPr>
@@ -689,13 +662,8 @@
         <w:t xml:space="preserve"> </w:t>
       </w:r>
       <w:r>
-        <w:t xml:space="preserve">as quickly as possible to see what works and what </w:t>
-      </w:r>
-      <w:proofErr w:type="gramStart"/>
-      <w:r>
-        <w:t>doesn’t</w:t>
-      </w:r>
-      <w:proofErr w:type="gramEnd"/>
+        <w:t>as quickly as possible to see what works and what doesn’t</w:t>
+      </w:r>
       <w:r>
         <w:t>.</w:t>
       </w:r>
@@ -1101,28 +1069,20 @@
         <w:t xml:space="preserve">, </w:t>
       </w:r>
       <w:r>
-        <w:t xml:space="preserve">leaving a tool </w:t>
-      </w:r>
-      <w:proofErr w:type="gramStart"/>
-      <w:r>
-        <w:t>behind</w:t>
-      </w:r>
-      <w:proofErr w:type="gramEnd"/>
+        <w:t>leaving a tool behind</w:t>
+      </w:r>
       <w:r>
         <w:t xml:space="preserve"> and not digging out a path fast enough before the train reaches the end. Through this the game is able to create high tension which keeps players engaged </w:t>
       </w:r>
-      <w:proofErr w:type="gramStart"/>
       <w:r>
         <w:t>and on their toes</w:t>
       </w:r>
-      <w:proofErr w:type="gramEnd"/>
       <w:r>
         <w:t xml:space="preserve"> constantly.</w:t>
       </w:r>
       <w:r>
         <w:t xml:space="preserve"> </w:t>
       </w:r>
-      <w:proofErr w:type="gramStart"/>
       <w:r>
         <w:rPr>
           <w:i/>
@@ -1133,7 +1093,6 @@
       <w:r>
         <w:t>,</w:t>
       </w:r>
-      <w:proofErr w:type="gramEnd"/>
       <w:r>
         <w:rPr>
           <w:i/>
@@ -1400,7 +1359,6 @@
       <w:r>
         <w:t xml:space="preserve">Similarly to </w:t>
       </w:r>
-      <w:proofErr w:type="gramStart"/>
       <w:r>
         <w:rPr>
           <w:i/>
@@ -1409,11 +1367,7 @@
         <w:t>Unrailed!</w:t>
       </w:r>
       <w:r>
-        <w:t>,</w:t>
-      </w:r>
-      <w:proofErr w:type="gramEnd"/>
-      <w:r>
-        <w:t xml:space="preserve"> </w:t>
+        <w:t xml:space="preserve">, </w:t>
       </w:r>
       <w:proofErr w:type="spellStart"/>
       <w:r>
@@ -2026,13 +1980,8 @@
         </w:numPr>
       </w:pPr>
       <w:r>
-        <w:t xml:space="preserve">Establish a connection between multiple </w:t>
-      </w:r>
-      <w:proofErr w:type="gramStart"/>
-      <w:r>
-        <w:t>clients</w:t>
-      </w:r>
-      <w:proofErr w:type="gramEnd"/>
+        <w:t>Establish a connection between multiple clients</w:t>
+      </w:r>
     </w:p>
     <w:p>
       <w:pPr>
@@ -2043,13 +1992,8 @@
         </w:numPr>
       </w:pPr>
       <w:r>
-        <w:t xml:space="preserve">Allow the means for 2-way communication between the server and </w:t>
-      </w:r>
-      <w:proofErr w:type="gramStart"/>
-      <w:r>
-        <w:t>client</w:t>
-      </w:r>
-      <w:proofErr w:type="gramEnd"/>
+        <w:t>Allow the means for 2-way communication between the server and client</w:t>
+      </w:r>
     </w:p>
     <w:p>
       <w:pPr>
@@ -2060,13 +2004,8 @@
         </w:numPr>
       </w:pPr>
       <w:r>
-        <w:t xml:space="preserve">A standardised packet format will be designed in the design section of the </w:t>
-      </w:r>
-      <w:proofErr w:type="gramStart"/>
-      <w:r>
-        <w:t>project</w:t>
-      </w:r>
-      <w:proofErr w:type="gramEnd"/>
+        <w:t>A standardised packet format will be designed in the design section of the project</w:t>
+      </w:r>
     </w:p>
     <w:p>
       <w:pPr>
@@ -2077,13 +2016,8 @@
         </w:numPr>
       </w:pPr>
       <w:r>
-        <w:t xml:space="preserve">The server should adjust for packet loss and handle high ping / delayed packets appropriately for both incoming, and outgoing </w:t>
-      </w:r>
-      <w:proofErr w:type="gramStart"/>
-      <w:r>
-        <w:t>data</w:t>
-      </w:r>
-      <w:proofErr w:type="gramEnd"/>
+        <w:t>The server should adjust for packet loss and handle high ping / delayed packets appropriately for both incoming, and outgoing data</w:t>
+      </w:r>
     </w:p>
     <w:p>
       <w:pPr>
@@ -2094,13 +2028,8 @@
         </w:numPr>
       </w:pPr>
       <w:r>
-        <w:t xml:space="preserve">Each client should be assigned a unique </w:t>
-      </w:r>
-      <w:proofErr w:type="gramStart"/>
-      <w:r>
-        <w:t>ID</w:t>
-      </w:r>
-      <w:proofErr w:type="gramEnd"/>
+        <w:t>Each client should be assigned a unique ID</w:t>
+      </w:r>
     </w:p>
     <w:p>
       <w:pPr>
@@ -2111,13 +2040,8 @@
         </w:numPr>
       </w:pPr>
       <w:r>
-        <w:t xml:space="preserve">Authorise the clients incoming data about position and client </w:t>
-      </w:r>
-      <w:proofErr w:type="gramStart"/>
-      <w:r>
-        <w:t>state</w:t>
-      </w:r>
-      <w:proofErr w:type="gramEnd"/>
+        <w:t>Authorise the clients incoming data about position and client state</w:t>
+      </w:r>
     </w:p>
     <w:p>
       <w:pPr>
@@ -2128,13 +2052,8 @@
         </w:numPr>
       </w:pPr>
       <w:r>
-        <w:t xml:space="preserve">If the server disagrees with the client, the server takes priority for server-authoritative </w:t>
-      </w:r>
-      <w:proofErr w:type="gramStart"/>
-      <w:r>
-        <w:t>control</w:t>
-      </w:r>
-      <w:proofErr w:type="gramEnd"/>
+        <w:t>If the server disagrees with the client, the server takes priority for server-authoritative control</w:t>
+      </w:r>
     </w:p>
     <w:p>
       <w:pPr>
@@ -2157,13 +2076,8 @@
         </w:numPr>
       </w:pPr>
       <w:r>
-        <w:t xml:space="preserve">Snapshots should be small, and only contain relevant data towards its respective client to reduce bandwidth </w:t>
-      </w:r>
-      <w:proofErr w:type="gramStart"/>
-      <w:r>
-        <w:t>usage</w:t>
-      </w:r>
-      <w:proofErr w:type="gramEnd"/>
+        <w:t>Snapshots should be small, and only contain relevant data towards its respective client to reduce bandwidth usage</w:t>
+      </w:r>
     </w:p>
     <w:p>
       <w:pPr>
@@ -2174,13 +2088,8 @@
         </w:numPr>
       </w:pPr>
       <w:r>
-        <w:t xml:space="preserve">Such as only the area of the world that a client can </w:t>
-      </w:r>
-      <w:proofErr w:type="gramStart"/>
-      <w:r>
-        <w:t>see</w:t>
-      </w:r>
-      <w:proofErr w:type="gramEnd"/>
+        <w:t>Such as only the area of the world that a client can see</w:t>
+      </w:r>
     </w:p>
     <w:p>
       <w:pPr>
@@ -2191,13 +2100,8 @@
         </w:numPr>
       </w:pPr>
       <w:r>
-        <w:t xml:space="preserve">Snapshots are sent once every server </w:t>
-      </w:r>
-      <w:proofErr w:type="gramStart"/>
-      <w:r>
-        <w:t>tick</w:t>
-      </w:r>
-      <w:proofErr w:type="gramEnd"/>
+        <w:t>Snapshots are sent once every server tick</w:t>
+      </w:r>
     </w:p>
     <w:p>
       <w:pPr>
@@ -2208,13 +2112,8 @@
         </w:numPr>
       </w:pPr>
       <w:r>
-        <w:t xml:space="preserve">Calculate physics of </w:t>
-      </w:r>
-      <w:proofErr w:type="gramStart"/>
-      <w:r>
-        <w:t>entities</w:t>
-      </w:r>
-      <w:proofErr w:type="gramEnd"/>
+        <w:t>Calculate physics of entities</w:t>
+      </w:r>
     </w:p>
     <w:p>
       <w:pPr>
@@ -2225,13 +2124,8 @@
         </w:numPr>
       </w:pPr>
       <w:r>
-        <w:t xml:space="preserve">Players are user-controlled entities that act on standard physics that can be controlled by commands sent via the </w:t>
-      </w:r>
-      <w:proofErr w:type="gramStart"/>
-      <w:r>
-        <w:t>clients</w:t>
-      </w:r>
-      <w:proofErr w:type="gramEnd"/>
+        <w:t>Players are user-controlled entities that act on standard physics that can be controlled by commands sent via the clients</w:t>
+      </w:r>
     </w:p>
     <w:p>
       <w:pPr>
@@ -2242,13 +2136,8 @@
         </w:numPr>
       </w:pPr>
       <w:r>
-        <w:t xml:space="preserve">Each entity and entity interaction should be assigned a unique ID such that they can be referenced in snapshots sent by the </w:t>
-      </w:r>
-      <w:proofErr w:type="gramStart"/>
-      <w:r>
-        <w:t>server</w:t>
-      </w:r>
-      <w:proofErr w:type="gramEnd"/>
+        <w:t>Each entity and entity interaction should be assigned a unique ID such that they can be referenced in snapshots sent by the server</w:t>
+      </w:r>
     </w:p>
     <w:p>
       <w:pPr>
@@ -2259,13 +2148,8 @@
         </w:numPr>
       </w:pPr>
       <w:r>
-        <w:t xml:space="preserve">Receive packets relating to player controls from </w:t>
-      </w:r>
-      <w:proofErr w:type="gramStart"/>
-      <w:r>
-        <w:t>clients</w:t>
-      </w:r>
-      <w:proofErr w:type="gramEnd"/>
+        <w:t>Receive packets relating to player controls from clients</w:t>
+      </w:r>
     </w:p>
     <w:p>
       <w:pPr>
@@ -2288,13 +2172,44 @@
         </w:numPr>
       </w:pPr>
       <w:r>
-        <w:t xml:space="preserve">Backup current world state over a given set </w:t>
-      </w:r>
-      <w:proofErr w:type="gramStart"/>
-      <w:r>
-        <w:t>interval</w:t>
-      </w:r>
-      <w:proofErr w:type="gramEnd"/>
+        <w:t xml:space="preserve">Read from a configuration file which allows the user to set the server port, world generation seed, world difficulty, generated world tiles and entity positions, disconnect </w:t>
+      </w:r>
+      <w:r>
+        <w:t>AFK (away from keyboard)</w:t>
+      </w:r>
+      <w:r>
+        <w:t xml:space="preserve"> players, </w:t>
+      </w:r>
+      <w:r>
+        <w:t>AFK</w:t>
+      </w:r>
+      <w:r>
+        <w:t xml:space="preserve"> timeout</w:t>
+      </w:r>
+    </w:p>
+    <w:p>
+      <w:pPr>
+        <w:pStyle w:val="ListParagraph"/>
+        <w:numPr>
+          <w:ilvl w:val="0"/>
+          <w:numId w:val="3"/>
+        </w:numPr>
+      </w:pPr>
+      <w:r>
+        <w:t>Be able to be started automatically via the client</w:t>
+      </w:r>
+    </w:p>
+    <w:p>
+      <w:pPr>
+        <w:pStyle w:val="ListParagraph"/>
+        <w:numPr>
+          <w:ilvl w:val="0"/>
+          <w:numId w:val="3"/>
+        </w:numPr>
+      </w:pPr>
+      <w:r>
+        <w:t>Be usable standalone with a console interface</w:t>
+      </w:r>
     </w:p>
     <w:p>
       <w:pPr>
@@ -2305,13 +2220,20 @@
         </w:numPr>
       </w:pPr>
       <w:r>
-        <w:t xml:space="preserve">A standardised file format will be designed in the design section of the </w:t>
-      </w:r>
-      <w:proofErr w:type="gramStart"/>
-      <w:r>
-        <w:t>project</w:t>
-      </w:r>
-      <w:proofErr w:type="gramEnd"/>
+        <w:t>This need not be usable by a naïve user as the server is aimed to be hosted by somewhat experienced users, however the interface should still be usable by novice users with the help of documentation</w:t>
+      </w:r>
+    </w:p>
+    <w:p>
+      <w:pPr>
+        <w:pStyle w:val="ListParagraph"/>
+        <w:numPr>
+          <w:ilvl w:val="1"/>
+          <w:numId w:val="3"/>
+        </w:numPr>
+      </w:pPr>
+      <w:r>
+        <w:t>console should provide the following features: list of clients connected, ping of each client, errors or warnings that occur on the server, server tick rate (and warning when the tick rate falls below standard tick rate), time stamps when clients connect / disconnect, ability to type commands into server command line</w:t>
+      </w:r>
     </w:p>
     <w:p>
       <w:pPr>
@@ -2322,25 +2244,17 @@
         </w:numPr>
       </w:pPr>
       <w:r>
-        <w:t xml:space="preserve">Read from a configuration file which allows the user to set the server port, world generation seed, world difficulty, generated world tiles and entity positions, disconnect </w:t>
-      </w:r>
-      <w:r>
-        <w:t>AFK (away from keyboard)</w:t>
-      </w:r>
-      <w:r>
-        <w:t xml:space="preserve"> players, </w:t>
-      </w:r>
-      <w:r>
-        <w:t>AFK</w:t>
-      </w:r>
-      <w:r>
-        <w:t xml:space="preserve"> </w:t>
-      </w:r>
-      <w:proofErr w:type="gramStart"/>
-      <w:r>
-        <w:t>timeout</w:t>
-      </w:r>
-      <w:proofErr w:type="gramEnd"/>
+        <w:t>Remember the clients that have connected and their respective in-game progress such that on disconnect and reconnect, their progress is not lost</w:t>
+      </w:r>
+    </w:p>
+    <w:p>
+      <w:pPr>
+        <w:pStyle w:val="Heading2"/>
+      </w:pPr>
+      <w:r>
+        <w:lastRenderedPageBreak/>
+        <w:t>The client should:</w:t>
+      </w:r>
     </w:p>
     <w:p>
       <w:pPr>
@@ -2351,13 +2265,20 @@
         </w:numPr>
       </w:pPr>
       <w:r>
-        <w:t xml:space="preserve">Be able to be started automatically via the </w:t>
-      </w:r>
-      <w:proofErr w:type="gramStart"/>
-      <w:r>
-        <w:t>client</w:t>
-      </w:r>
-      <w:proofErr w:type="gramEnd"/>
+        <w:t>Provide a GUI for the user</w:t>
+      </w:r>
+    </w:p>
+    <w:p>
+      <w:pPr>
+        <w:pStyle w:val="ListParagraph"/>
+        <w:numPr>
+          <w:ilvl w:val="1"/>
+          <w:numId w:val="3"/>
+        </w:numPr>
+      </w:pPr>
+      <w:r>
+        <w:t>This should be usable by a naïve user</w:t>
+      </w:r>
     </w:p>
     <w:p>
       <w:pPr>
@@ -2368,13 +2289,44 @@
         </w:numPr>
       </w:pPr>
       <w:r>
-        <w:t xml:space="preserve">Be usable standalone with a console </w:t>
-      </w:r>
-      <w:proofErr w:type="gramStart"/>
-      <w:r>
-        <w:t>interface</w:t>
-      </w:r>
-      <w:proofErr w:type="gramEnd"/>
+        <w:t>Host a server on the client pc with given settings / options that the user provides</w:t>
+      </w:r>
+    </w:p>
+    <w:p>
+      <w:pPr>
+        <w:pStyle w:val="ListParagraph"/>
+        <w:numPr>
+          <w:ilvl w:val="0"/>
+          <w:numId w:val="3"/>
+        </w:numPr>
+      </w:pPr>
+      <w:r>
+        <w:t>Handle more than one player on a device and tell the server accordingly to allow for local play to work over multiplayer as well</w:t>
+      </w:r>
+    </w:p>
+    <w:p>
+      <w:pPr>
+        <w:pStyle w:val="ListParagraph"/>
+        <w:numPr>
+          <w:ilvl w:val="0"/>
+          <w:numId w:val="3"/>
+        </w:numPr>
+      </w:pPr>
+      <w:r>
+        <w:t>Connect to a server with the IP address and port a user provides</w:t>
+      </w:r>
+    </w:p>
+    <w:p>
+      <w:pPr>
+        <w:pStyle w:val="ListParagraph"/>
+        <w:numPr>
+          <w:ilvl w:val="0"/>
+          <w:numId w:val="3"/>
+        </w:numPr>
+      </w:pPr>
+      <w:r>
+        <w:t>Receive packets from the server</w:t>
+      </w:r>
     </w:p>
     <w:p>
       <w:pPr>
@@ -2385,13 +2337,8 @@
         </w:numPr>
       </w:pPr>
       <w:r>
-        <w:t xml:space="preserve">This need not be usable by a naïve user as the server is aimed to be hosted by somewhat experienced users, however the interface should still be usable by novice users with the help of </w:t>
-      </w:r>
-      <w:proofErr w:type="gramStart"/>
-      <w:r>
-        <w:t>documentation</w:t>
-      </w:r>
-      <w:proofErr w:type="gramEnd"/>
+        <w:t>Unwrap the packets and generate the snapshot client side for the user</w:t>
+      </w:r>
     </w:p>
     <w:p>
       <w:pPr>
@@ -2402,13 +2349,20 @@
         </w:numPr>
       </w:pPr>
       <w:r>
-        <w:t xml:space="preserve">console should provide the following features: list of clients connected, ping of each client, errors or warnings that occur on the server, server tick rate (and warning when the tick rate falls below standard tick rate), time stamps when clients connect / disconnect, ability to type commands into server command </w:t>
-      </w:r>
-      <w:proofErr w:type="gramStart"/>
-      <w:r>
-        <w:t>line</w:t>
-      </w:r>
-      <w:proofErr w:type="gramEnd"/>
+        <w:t>The client should account for the server tick rate and interpolate between snapshots sent to ensure smooth physics client side despite the slower tick rate of the server</w:t>
+      </w:r>
+    </w:p>
+    <w:p>
+      <w:pPr>
+        <w:pStyle w:val="ListParagraph"/>
+        <w:numPr>
+          <w:ilvl w:val="1"/>
+          <w:numId w:val="3"/>
+        </w:numPr>
+      </w:pPr>
+      <w:r>
+        <w:t>The client should account for lost snapshots / high ping and correct for disagreements in position with the server in a smooth fashion to increase quality for the user</w:t>
+      </w:r>
     </w:p>
     <w:p>
       <w:pPr>
@@ -2419,21 +2373,7 @@
         </w:numPr>
       </w:pPr>
       <w:r>
-        <w:t xml:space="preserve">Remember the clients that have connected and their respective in-game progress such that on disconnect and reconnect, their progress is not </w:t>
-      </w:r>
-      <w:proofErr w:type="gramStart"/>
-      <w:r>
-        <w:t>lost</w:t>
-      </w:r>
-      <w:proofErr w:type="gramEnd"/>
-    </w:p>
-    <w:p>
-      <w:pPr>
-        <w:pStyle w:val="Heading2"/>
-      </w:pPr>
-      <w:r>
-        <w:lastRenderedPageBreak/>
-        <w:t>The client should:</w:t>
+        <w:t>Display / Render the player and world onto the screen</w:t>
       </w:r>
     </w:p>
     <w:p>
@@ -2445,7 +2385,7 @@
         </w:numPr>
       </w:pPr>
       <w:r>
-        <w:t>Provide a GUI for the user</w:t>
+        <w:t>Provide an interface for the user to interact with the world</w:t>
       </w:r>
     </w:p>
     <w:p>
@@ -2457,13 +2397,56 @@
         </w:numPr>
       </w:pPr>
       <w:r>
-        <w:t xml:space="preserve">This should be usable by a naïve </w:t>
-      </w:r>
-      <w:proofErr w:type="gramStart"/>
-      <w:r>
-        <w:t>user</w:t>
-      </w:r>
-      <w:proofErr w:type="gramEnd"/>
+        <w:t>User can control their player character</w:t>
+      </w:r>
+    </w:p>
+    <w:p>
+      <w:pPr>
+        <w:pStyle w:val="ListParagraph"/>
+        <w:numPr>
+          <w:ilvl w:val="2"/>
+          <w:numId w:val="3"/>
+        </w:numPr>
+      </w:pPr>
+      <w:r>
+        <w:t>This can be done via keyboard / controller:</w:t>
+      </w:r>
+    </w:p>
+    <w:p>
+      <w:pPr>
+        <w:pStyle w:val="ListParagraph"/>
+        <w:numPr>
+          <w:ilvl w:val="3"/>
+          <w:numId w:val="3"/>
+        </w:numPr>
+      </w:pPr>
+      <w:r>
+        <w:t>The client should provide an interface to change these controls</w:t>
+      </w:r>
+    </w:p>
+    <w:p>
+      <w:pPr>
+        <w:pStyle w:val="ListParagraph"/>
+        <w:numPr>
+          <w:ilvl w:val="3"/>
+          <w:numId w:val="3"/>
+        </w:numPr>
+      </w:pPr>
+      <w:r>
+        <w:t>The client should detect when a new input device is connected</w:t>
+      </w:r>
+    </w:p>
+    <w:p>
+      <w:pPr>
+        <w:pStyle w:val="ListParagraph"/>
+        <w:numPr>
+          <w:ilvl w:val="4"/>
+          <w:numId w:val="3"/>
+        </w:numPr>
+      </w:pPr>
+      <w:r>
+        <w:t>The client should save various control schemes for already recognised controllers on the local machine</w:t>
+      </w:r>
     </w:p>
     <w:p>
       <w:pPr>
@@ -2474,13 +2457,56 @@
         </w:numPr>
       </w:pPr>
       <w:r>
-        <w:t xml:space="preserve">Host a server on the client pc with given settings / options that the user </w:t>
-      </w:r>
-      <w:proofErr w:type="gramStart"/>
-      <w:r>
-        <w:t>provides</w:t>
-      </w:r>
-      <w:proofErr w:type="gramEnd"/>
+        <w:t>Provide a method of connecting to a given server</w:t>
+      </w:r>
+    </w:p>
+    <w:p>
+      <w:pPr>
+        <w:pStyle w:val="ListParagraph"/>
+        <w:numPr>
+          <w:ilvl w:val="1"/>
+          <w:numId w:val="3"/>
+        </w:numPr>
+      </w:pPr>
+      <w:r>
+        <w:t>GUI</w:t>
+      </w:r>
+    </w:p>
+    <w:p>
+      <w:pPr>
+        <w:pStyle w:val="ListParagraph"/>
+        <w:numPr>
+          <w:ilvl w:val="2"/>
+          <w:numId w:val="3"/>
+        </w:numPr>
+      </w:pPr>
+      <w:r>
+        <w:t>User can input the server’s IP and Port and the game will attempt to connect to that server</w:t>
+      </w:r>
+    </w:p>
+    <w:p>
+      <w:pPr>
+        <w:pStyle w:val="ListParagraph"/>
+        <w:numPr>
+          <w:ilvl w:val="1"/>
+          <w:numId w:val="3"/>
+        </w:numPr>
+      </w:pPr>
+      <w:r>
+        <w:t>The client should handle time out and connection errors appropriately</w:t>
+      </w:r>
+    </w:p>
+    <w:p>
+      <w:pPr>
+        <w:pStyle w:val="ListParagraph"/>
+        <w:numPr>
+          <w:ilvl w:val="2"/>
+          <w:numId w:val="3"/>
+        </w:numPr>
+      </w:pPr>
+      <w:r>
+        <w:t>On disconnect, the user should be made aware of the error and should be sent back to the connect GUI menu where they can attempt to reconnect</w:t>
+      </w:r>
     </w:p>
     <w:p>
       <w:pPr>
@@ -2491,13 +2517,20 @@
         </w:numPr>
       </w:pPr>
       <w:r>
-        <w:t xml:space="preserve">Handle more than one player on a device and tell the server accordingly to allow for local play to work over multiplayer as </w:t>
-      </w:r>
-      <w:proofErr w:type="gramStart"/>
-      <w:r>
-        <w:t>well</w:t>
-      </w:r>
-      <w:proofErr w:type="gramEnd"/>
+        <w:t>Send groups of player actions in “action snapshot” packets to the server</w:t>
+      </w:r>
+    </w:p>
+    <w:p>
+      <w:pPr>
+        <w:pStyle w:val="ListParagraph"/>
+        <w:numPr>
+          <w:ilvl w:val="1"/>
+          <w:numId w:val="3"/>
+        </w:numPr>
+      </w:pPr>
+      <w:r>
+        <w:t>These should be sent periodically (not every frame) and as a result should include a queue of all actions / button presses the player did between each packet send</w:t>
+      </w:r>
     </w:p>
     <w:p>
       <w:pPr>
@@ -2508,13 +2541,20 @@
         </w:numPr>
       </w:pPr>
       <w:r>
-        <w:t xml:space="preserve">Connect to a server with the IP address and port a user </w:t>
-      </w:r>
-      <w:proofErr w:type="gramStart"/>
-      <w:r>
-        <w:t>provides</w:t>
-      </w:r>
-      <w:proofErr w:type="gramEnd"/>
+        <w:t>Save player settings and options locally</w:t>
+      </w:r>
+    </w:p>
+    <w:p>
+      <w:pPr>
+        <w:pStyle w:val="ListParagraph"/>
+        <w:numPr>
+          <w:ilvl w:val="1"/>
+          <w:numId w:val="3"/>
+        </w:numPr>
+      </w:pPr>
+      <w:r>
+        <w:t>Different settings can be saved as profiles that can be loaded at any point</w:t>
+      </w:r>
     </w:p>
     <w:p>
       <w:pPr>
@@ -2525,13 +2565,32 @@
         </w:numPr>
       </w:pPr>
       <w:r>
-        <w:t xml:space="preserve">Receive packets from the </w:t>
-      </w:r>
-      <w:proofErr w:type="gramStart"/>
-      <w:r>
-        <w:t>server</w:t>
-      </w:r>
-      <w:proofErr w:type="gramEnd"/>
+        <w:t>Provide a sufficient debug of basic statistics: Frames rate, ping, connected IP and port</w:t>
+      </w:r>
+    </w:p>
+    <w:p>
+      <w:pPr>
+        <w:pStyle w:val="ListParagraph"/>
+        <w:numPr>
+          <w:ilvl w:val="0"/>
+          <w:numId w:val="3"/>
+        </w:numPr>
+      </w:pPr>
+      <w:r>
+        <w:t>Automatically pause the game on minimize / alt-tab action</w:t>
+      </w:r>
+    </w:p>
+    <w:p>
+      <w:pPr>
+        <w:pStyle w:val="ListParagraph"/>
+        <w:numPr>
+          <w:ilvl w:val="0"/>
+          <w:numId w:val="3"/>
+        </w:numPr>
+      </w:pPr>
+      <w:r>
+        <w:t>Provide a text interface for players to send messages to each other</w:t>
+      </w:r>
     </w:p>
     <w:p>
       <w:pPr>
@@ -2542,13 +2601,8 @@
         </w:numPr>
       </w:pPr>
       <w:r>
-        <w:t xml:space="preserve">Unwrap the packets and generate the snapshot client side for the </w:t>
-      </w:r>
-      <w:proofErr w:type="gramStart"/>
-      <w:r>
-        <w:t>user</w:t>
-      </w:r>
-      <w:proofErr w:type="gramEnd"/>
+        <w:t>Global chat (for all players)</w:t>
+      </w:r>
     </w:p>
     <w:p>
       <w:pPr>
@@ -2559,13 +2613,8 @@
         </w:numPr>
       </w:pPr>
       <w:r>
-        <w:t xml:space="preserve">The client should account for the server tick rate and interpolate between snapshots sent to ensure smooth physics client side despite the slower tick rate of the </w:t>
-      </w:r>
-      <w:proofErr w:type="gramStart"/>
-      <w:r>
-        <w:t>server</w:t>
-      </w:r>
-      <w:proofErr w:type="gramEnd"/>
+        <w:t>Specific message chat to talk to 1 specific player</w:t>
+      </w:r>
     </w:p>
     <w:p>
       <w:pPr>
@@ -2576,372 +2625,8 @@
         </w:numPr>
       </w:pPr>
       <w:r>
-        <w:t xml:space="preserve">The client should account for lost snapshots / high ping and correct for disagreements in position with the server in a smooth fashion to increase quality for the </w:t>
-      </w:r>
-      <w:proofErr w:type="gramStart"/>
-      <w:r>
-        <w:t>user</w:t>
-      </w:r>
-      <w:proofErr w:type="gramEnd"/>
-    </w:p>
-    <w:p>
-      <w:pPr>
-        <w:pStyle w:val="ListParagraph"/>
-        <w:numPr>
-          <w:ilvl w:val="0"/>
-          <w:numId w:val="3"/>
-        </w:numPr>
-      </w:pPr>
-      <w:r>
-        <w:t xml:space="preserve">Display / Render the player and world onto the </w:t>
-      </w:r>
-      <w:proofErr w:type="gramStart"/>
-      <w:r>
-        <w:t>screen</w:t>
-      </w:r>
-      <w:proofErr w:type="gramEnd"/>
-    </w:p>
-    <w:p>
-      <w:pPr>
-        <w:pStyle w:val="ListParagraph"/>
-        <w:numPr>
-          <w:ilvl w:val="0"/>
-          <w:numId w:val="3"/>
-        </w:numPr>
-      </w:pPr>
-      <w:r>
-        <w:t xml:space="preserve">Provide an interface for the user to interact with the </w:t>
-      </w:r>
-      <w:proofErr w:type="gramStart"/>
-      <w:r>
-        <w:t>world</w:t>
-      </w:r>
-      <w:proofErr w:type="gramEnd"/>
-    </w:p>
-    <w:p>
-      <w:pPr>
-        <w:pStyle w:val="ListParagraph"/>
-        <w:numPr>
-          <w:ilvl w:val="1"/>
-          <w:numId w:val="3"/>
-        </w:numPr>
-      </w:pPr>
-      <w:r>
-        <w:t xml:space="preserve">User can control their player </w:t>
-      </w:r>
-      <w:proofErr w:type="gramStart"/>
-      <w:r>
-        <w:t>character</w:t>
-      </w:r>
-      <w:proofErr w:type="gramEnd"/>
-    </w:p>
-    <w:p>
-      <w:pPr>
-        <w:pStyle w:val="ListParagraph"/>
-        <w:numPr>
-          <w:ilvl w:val="2"/>
-          <w:numId w:val="3"/>
-        </w:numPr>
-      </w:pPr>
-      <w:r>
-        <w:t>This can be done via keyboard / controller:</w:t>
-      </w:r>
-    </w:p>
-    <w:p>
-      <w:pPr>
-        <w:pStyle w:val="ListParagraph"/>
-        <w:numPr>
-          <w:ilvl w:val="3"/>
-          <w:numId w:val="3"/>
-        </w:numPr>
-      </w:pPr>
-      <w:r>
-        <w:t xml:space="preserve">The client should provide an interface to change these </w:t>
-      </w:r>
-      <w:proofErr w:type="gramStart"/>
-      <w:r>
-        <w:t>controls</w:t>
-      </w:r>
-      <w:proofErr w:type="gramEnd"/>
-    </w:p>
-    <w:p>
-      <w:pPr>
-        <w:pStyle w:val="ListParagraph"/>
-        <w:numPr>
-          <w:ilvl w:val="3"/>
-          <w:numId w:val="3"/>
-        </w:numPr>
-      </w:pPr>
-      <w:r>
-        <w:t xml:space="preserve">The client should detect when a new input device is </w:t>
-      </w:r>
-      <w:proofErr w:type="gramStart"/>
-      <w:r>
-        <w:t>connected</w:t>
-      </w:r>
-      <w:proofErr w:type="gramEnd"/>
-    </w:p>
-    <w:p>
-      <w:pPr>
-        <w:pStyle w:val="ListParagraph"/>
-        <w:numPr>
-          <w:ilvl w:val="4"/>
-          <w:numId w:val="3"/>
-        </w:numPr>
-      </w:pPr>
-      <w:r>
-        <w:t xml:space="preserve">The client should save various control schemes for already recognised controllers on the local </w:t>
-      </w:r>
-      <w:proofErr w:type="gramStart"/>
-      <w:r>
-        <w:t>machine</w:t>
-      </w:r>
-      <w:proofErr w:type="gramEnd"/>
-    </w:p>
-    <w:p>
-      <w:pPr>
-        <w:pStyle w:val="ListParagraph"/>
-        <w:numPr>
-          <w:ilvl w:val="0"/>
-          <w:numId w:val="3"/>
-        </w:numPr>
-      </w:pPr>
-      <w:r>
-        <w:t xml:space="preserve">Provide a method of connecting to a given </w:t>
-      </w:r>
-      <w:proofErr w:type="gramStart"/>
-      <w:r>
-        <w:t>server</w:t>
-      </w:r>
-      <w:proofErr w:type="gramEnd"/>
-    </w:p>
-    <w:p>
-      <w:pPr>
-        <w:pStyle w:val="ListParagraph"/>
-        <w:numPr>
-          <w:ilvl w:val="1"/>
-          <w:numId w:val="3"/>
-        </w:numPr>
-      </w:pPr>
-      <w:r>
-        <w:t>GUI</w:t>
-      </w:r>
-    </w:p>
-    <w:p>
-      <w:pPr>
-        <w:pStyle w:val="ListParagraph"/>
-        <w:numPr>
-          <w:ilvl w:val="2"/>
-          <w:numId w:val="3"/>
-        </w:numPr>
-      </w:pPr>
-      <w:r>
-        <w:t xml:space="preserve">User can input the server’s IP and Port and the game will attempt to connect to that </w:t>
-      </w:r>
-      <w:proofErr w:type="gramStart"/>
-      <w:r>
-        <w:t>server</w:t>
-      </w:r>
-      <w:proofErr w:type="gramEnd"/>
-    </w:p>
-    <w:p>
-      <w:pPr>
-        <w:pStyle w:val="ListParagraph"/>
-        <w:numPr>
-          <w:ilvl w:val="1"/>
-          <w:numId w:val="3"/>
-        </w:numPr>
-      </w:pPr>
-      <w:r>
-        <w:t xml:space="preserve">The client should handle time out and connection errors </w:t>
-      </w:r>
-      <w:proofErr w:type="gramStart"/>
-      <w:r>
-        <w:t>appropriately</w:t>
-      </w:r>
-      <w:proofErr w:type="gramEnd"/>
-    </w:p>
-    <w:p>
-      <w:pPr>
-        <w:pStyle w:val="ListParagraph"/>
-        <w:numPr>
-          <w:ilvl w:val="2"/>
-          <w:numId w:val="3"/>
-        </w:numPr>
-      </w:pPr>
-      <w:r>
-        <w:t xml:space="preserve">On disconnect, the user should be made aware of the error and should be sent back to the connect GUI menu where they can attempt to </w:t>
-      </w:r>
-      <w:proofErr w:type="gramStart"/>
-      <w:r>
-        <w:t>reconnect</w:t>
-      </w:r>
-      <w:proofErr w:type="gramEnd"/>
-    </w:p>
-    <w:p>
-      <w:pPr>
-        <w:pStyle w:val="ListParagraph"/>
-        <w:numPr>
-          <w:ilvl w:val="0"/>
-          <w:numId w:val="3"/>
-        </w:numPr>
-      </w:pPr>
-      <w:r>
-        <w:t xml:space="preserve">Send groups of player actions in “action snapshot” packets to the </w:t>
-      </w:r>
-      <w:proofErr w:type="gramStart"/>
-      <w:r>
-        <w:t>server</w:t>
-      </w:r>
-      <w:proofErr w:type="gramEnd"/>
-    </w:p>
-    <w:p>
-      <w:pPr>
-        <w:pStyle w:val="ListParagraph"/>
-        <w:numPr>
-          <w:ilvl w:val="1"/>
-          <w:numId w:val="3"/>
-        </w:numPr>
-      </w:pPr>
-      <w:r>
-        <w:t xml:space="preserve">These should be sent periodically (not every frame) and as a result should include a queue of all actions / button presses the player did between each packet </w:t>
-      </w:r>
-      <w:proofErr w:type="gramStart"/>
-      <w:r>
-        <w:t>send</w:t>
-      </w:r>
-      <w:proofErr w:type="gramEnd"/>
-    </w:p>
-    <w:p>
-      <w:pPr>
-        <w:pStyle w:val="ListParagraph"/>
-        <w:numPr>
-          <w:ilvl w:val="0"/>
-          <w:numId w:val="3"/>
-        </w:numPr>
-      </w:pPr>
-      <w:r>
-        <w:t xml:space="preserve">Save player settings and options </w:t>
-      </w:r>
-      <w:proofErr w:type="gramStart"/>
-      <w:r>
-        <w:t>locally</w:t>
-      </w:r>
-      <w:proofErr w:type="gramEnd"/>
-    </w:p>
-    <w:p>
-      <w:pPr>
-        <w:pStyle w:val="ListParagraph"/>
-        <w:numPr>
-          <w:ilvl w:val="1"/>
-          <w:numId w:val="3"/>
-        </w:numPr>
-      </w:pPr>
-      <w:r>
-        <w:t xml:space="preserve">Different settings can be saved as profiles that can be loaded at any </w:t>
-      </w:r>
-      <w:proofErr w:type="gramStart"/>
-      <w:r>
-        <w:t>point</w:t>
-      </w:r>
-      <w:proofErr w:type="gramEnd"/>
-    </w:p>
-    <w:p>
-      <w:pPr>
-        <w:pStyle w:val="ListParagraph"/>
-        <w:numPr>
-          <w:ilvl w:val="0"/>
-          <w:numId w:val="3"/>
-        </w:numPr>
-      </w:pPr>
-      <w:r>
-        <w:t xml:space="preserve">Provide a sufficient debug of basic statistics: Frames rate, ping, connected IP and </w:t>
-      </w:r>
-      <w:proofErr w:type="gramStart"/>
-      <w:r>
-        <w:t>port</w:t>
-      </w:r>
-      <w:proofErr w:type="gramEnd"/>
-    </w:p>
-    <w:p>
-      <w:pPr>
-        <w:pStyle w:val="ListParagraph"/>
-        <w:numPr>
-          <w:ilvl w:val="0"/>
-          <w:numId w:val="3"/>
-        </w:numPr>
-      </w:pPr>
-      <w:r>
-        <w:t xml:space="preserve">Automatically pause the game on minimize / alt-tab </w:t>
-      </w:r>
-      <w:proofErr w:type="gramStart"/>
-      <w:r>
-        <w:t>action</w:t>
-      </w:r>
-      <w:proofErr w:type="gramEnd"/>
-    </w:p>
-    <w:p>
-      <w:pPr>
-        <w:pStyle w:val="ListParagraph"/>
-        <w:numPr>
-          <w:ilvl w:val="0"/>
-          <w:numId w:val="3"/>
-        </w:numPr>
-      </w:pPr>
-      <w:r>
-        <w:t xml:space="preserve">Provide a text interface for players to send messages to </w:t>
-      </w:r>
-      <w:proofErr w:type="gramStart"/>
-      <w:r>
-        <w:t>each other</w:t>
-      </w:r>
-      <w:proofErr w:type="gramEnd"/>
-    </w:p>
-    <w:p>
-      <w:pPr>
-        <w:pStyle w:val="ListParagraph"/>
-        <w:numPr>
-          <w:ilvl w:val="1"/>
-          <w:numId w:val="3"/>
-        </w:numPr>
-      </w:pPr>
-      <w:r>
-        <w:t>Global chat (for all players)</w:t>
-      </w:r>
-    </w:p>
-    <w:p>
-      <w:pPr>
-        <w:pStyle w:val="ListParagraph"/>
-        <w:numPr>
-          <w:ilvl w:val="1"/>
-          <w:numId w:val="3"/>
-        </w:numPr>
-      </w:pPr>
-      <w:r>
-        <w:t xml:space="preserve">Specific message chat to talk to 1 specific </w:t>
-      </w:r>
-      <w:proofErr w:type="gramStart"/>
-      <w:r>
-        <w:t>player</w:t>
-      </w:r>
-      <w:proofErr w:type="gramEnd"/>
-    </w:p>
-    <w:p>
-      <w:pPr>
-        <w:pStyle w:val="ListParagraph"/>
-        <w:numPr>
-          <w:ilvl w:val="1"/>
-          <w:numId w:val="3"/>
-        </w:numPr>
-      </w:pPr>
-      <w:r>
-        <w:t xml:space="preserve">Group chat for talking to a group of </w:t>
-      </w:r>
-      <w:proofErr w:type="gramStart"/>
-      <w:r>
-        <w:t>players</w:t>
-      </w:r>
-      <w:proofErr w:type="gramEnd"/>
+        <w:t>Group chat for talking to a group of players</w:t>
+      </w:r>
     </w:p>
     <w:p>
       <w:r>
@@ -3018,15 +2703,7 @@
     </w:p>
     <w:p>
       <w:r>
-        <w:t xml:space="preserve">In a traditional tower defence </w:t>
-      </w:r>
-      <w:proofErr w:type="gramStart"/>
-      <w:r>
-        <w:t>game</w:t>
-      </w:r>
-      <w:proofErr w:type="gramEnd"/>
-      <w:r>
-        <w:t xml:space="preserve"> the towers actively target the incoming enemies, however since the game needs to factor the player into account I will make towers shoot in 8 directions around them such that the player will always be in the cross fire of the towers. Because of this, towers will also have to have infinite range such that the player cannot just rest outside of a towers range</w:t>
+        <w:t>In a traditional tower defence game the towers actively target the incoming enemies, however since the game needs to factor the player into account I will make towers shoot in 8 directions around them such that the player will always be in the cross fire of the towers. Because of this, towers will also have to have infinite range such that the player cannot just rest outside of a towers range</w:t>
       </w:r>
       <w:r>
         <w:t xml:space="preserve"> and they will have to shoot periodically to keep projectiles on the screen</w:t>
@@ -3143,13 +2820,8 @@
                               <w:pStyle w:val="Caption"/>
                             </w:pPr>
                             <w:r>
-                              <w:t xml:space="preserve">Tower (blue) shooting bullets (red) in 8 </w:t>
+                              <w:t>Tower (blue) shooting bullets (red) in 8 directions</w:t>
                             </w:r>
-                            <w:proofErr w:type="gramStart"/>
-                            <w:r>
-                              <w:t>directions</w:t>
-                            </w:r>
-                            <w:proofErr w:type="gramEnd"/>
                           </w:p>
                         </w:txbxContent>
                       </wps:txbx>
@@ -3181,13 +2853,8 @@
                         <w:pStyle w:val="Caption"/>
                       </w:pPr>
                       <w:r>
-                        <w:t xml:space="preserve">Tower (blue) shooting bullets (red) in 8 </w:t>
+                        <w:t>Tower (blue) shooting bullets (red) in 8 directions</w:t>
                       </w:r>
-                      <w:proofErr w:type="gramStart"/>
-                      <w:r>
-                        <w:t>directions</w:t>
-                      </w:r>
-                      <w:proofErr w:type="gramEnd"/>
                     </w:p>
                   </w:txbxContent>
                 </v:textbox>
@@ -3235,15 +2902,7 @@
         <w:t>For the time being</w:t>
       </w:r>
       <w:r>
-        <w:t xml:space="preserve"> I think this is a good starting point and thus I decided to produce a prototype version using these core concepts. </w:t>
-      </w:r>
-      <w:proofErr w:type="gramStart"/>
-      <w:r>
-        <w:t>I’ll</w:t>
-      </w:r>
-      <w:proofErr w:type="gramEnd"/>
-      <w:r>
-        <w:t xml:space="preserve"> address</w:t>
+        <w:t xml:space="preserve"> I think this is a good starting point and thus I decided to produce a prototype version using these core concepts. I’ll address</w:t>
       </w:r>
       <w:r>
         <w:t xml:space="preserve"> how multiplayer </w:t>
@@ -3427,13 +3086,8 @@
       <w:r>
         <w:t xml:space="preserve"> </w:t>
       </w:r>
-      <w:proofErr w:type="gramStart"/>
-      <w:r>
-        <w:t>In order to</w:t>
-      </w:r>
-      <w:proofErr w:type="gramEnd"/>
-      <w:r>
-        <w:t xml:space="preserve"> stay alive</w:t>
+      <w:r>
+        <w:t>In order to stay alive</w:t>
       </w:r>
       <w:r>
         <w:t>,</w:t>
@@ -3560,13 +3214,8 @@
         </w:rPr>
       </w:pPr>
       <w:r>
-        <w:t xml:space="preserve">Image of conversation I had with </w:t>
-      </w:r>
-      <w:proofErr w:type="gramStart"/>
-      <w:r>
-        <w:t>Max</w:t>
-      </w:r>
-      <w:proofErr w:type="gramEnd"/>
+        <w:t>Image of conversation I had with Max</w:t>
+      </w:r>
     </w:p>
     <w:p>
       <w:r>
@@ -3869,13 +3518,8 @@
       <w:r>
         <w:t xml:space="preserve"> </w:t>
       </w:r>
-      <w:proofErr w:type="gramStart"/>
-      <w:r>
-        <w:t>In order to</w:t>
-      </w:r>
-      <w:proofErr w:type="gramEnd"/>
-      <w:r>
-        <w:t xml:space="preserve"> create a clear distinction between these two roles I will make it such that the player can only carry one thing at a time, either a tower to place or resources to use in making towers</w:t>
+      <w:r>
+        <w:t>In order to create a clear distinction between these two roles I will make it such that the player can only carry one thing at a time, either a tower to place or resources to use in making towers</w:t>
       </w:r>
       <w:r>
         <w:t xml:space="preserve"> such no one player can do both jobs simultaneously.</w:t>
@@ -4953,13 +4597,8 @@
         <w:t xml:space="preserve"> and since my game is played in </w:t>
       </w:r>
       <w:r>
-        <w:t xml:space="preserve">real </w:t>
-      </w:r>
-      <w:proofErr w:type="gramStart"/>
-      <w:r>
-        <w:t>time</w:t>
-      </w:r>
-      <w:proofErr w:type="gramEnd"/>
+        <w:t>real time</w:t>
+      </w:r>
       <w:r>
         <w:t xml:space="preserve"> I will need to factor in synchronisation issues that </w:t>
       </w:r>
@@ -4973,15 +4612,7 @@
         <w:t xml:space="preserve"> the specifics for this synchronisation later in the design process. For my multiplayer system I will also run the server at a lower framerate as it will not perform any rendering or be required for smooth animations and game mechanics alongside its physics calculations do not require that many frames. A lower framerate will also reduce the chance that the server fails to fulfil its target framerate and skips frames which can cause all kinds of gameplay and synchronisation problems.</w:t>
       </w:r>
       <w:r>
-        <w:t xml:space="preserve"> This lower framerate should also improve the </w:t>
-      </w:r>
-      <w:proofErr w:type="gramStart"/>
-      <w:r>
-        <w:t>servers</w:t>
-      </w:r>
-      <w:proofErr w:type="gramEnd"/>
-      <w:r>
-        <w:t xml:space="preserve"> performance and as in my context it is very likely </w:t>
+        <w:t xml:space="preserve"> This lower framerate should also improve the servers performance and as in my context it is very likely </w:t>
       </w:r>
       <w:r>
         <w:t>that</w:t>
@@ -5276,15 +4907,7 @@
         <w:t>To establish a connection between the server and client I will be using the TCP protocol, however once the connection is established, I will be using the UDP protocol for communicating gameplay data. This is because</w:t>
       </w:r>
       <w:r>
-        <w:t xml:space="preserve"> TCP is a connection-oriented protocol meaning that TCP requires an established connection between a sender and receiver before data is sent whereas UDP is a connection-less protocol meaning that a connection does not need to be established to send data. This makes UDP simpler, </w:t>
-      </w:r>
-      <w:proofErr w:type="gramStart"/>
-      <w:r>
-        <w:t>faster</w:t>
-      </w:r>
-      <w:proofErr w:type="gramEnd"/>
-      <w:r>
-        <w:t xml:space="preserve"> and more efficient than TCP which is important for a real time system. TCP is still required as although UDP is faster, UDP does not care for packet loss. For a game this is not a problem as if a packet is lost, the data in that packet is soon no longer </w:t>
+        <w:t xml:space="preserve"> TCP is a connection-oriented protocol meaning that TCP requires an established connection between a sender and receiver before data is sent whereas UDP is a connection-less protocol meaning that a connection does not need to be established to send data. This makes UDP simpler, faster and more efficient than TCP which is important for a real time system. TCP is still required as although UDP is faster, UDP does not care for packet loss. For a game this is not a problem as if a packet is lost, the data in that packet is soon no longer </w:t>
       </w:r>
       <w:r>
         <w:t>valid</w:t>
@@ -5560,13 +5183,8 @@
         <w:t xml:space="preserve">Networking UDP – </w:t>
       </w:r>
       <w:r>
-        <w:t xml:space="preserve">Splitting up data into </w:t>
-      </w:r>
-      <w:proofErr w:type="gramStart"/>
-      <w:r>
-        <w:t>packets</w:t>
-      </w:r>
-      <w:proofErr w:type="gramEnd"/>
+        <w:t>Splitting up data into packets</w:t>
+      </w:r>
     </w:p>
     <w:p>
       <w:r>
@@ -5578,13 +5196,8 @@
       <w:r>
         <w:t xml:space="preserve"> implement it myself. </w:t>
       </w:r>
-      <w:proofErr w:type="gramStart"/>
-      <w:r>
-        <w:t>In order to</w:t>
-      </w:r>
-      <w:proofErr w:type="gramEnd"/>
-      <w:r>
-        <w:t xml:space="preserve"> do this, I simply will have a predefined byte count for the maximum number of bytes that can be sent in a singular packet. </w:t>
+      <w:r>
+        <w:t xml:space="preserve">In order to do this, I simply will have a predefined byte count for the maximum number of bytes that can be sent in a singular packet. </w:t>
       </w:r>
       <w:r>
         <w:t>The data can then be split into packets by chunking it into the groups of bytes that can fit into a packet, using additional packets whenever there are more bytes than what I defined as the maximum.</w:t>
@@ -5731,15 +5344,7 @@
     </w:p>
     <w:p>
       <w:r>
-        <w:t xml:space="preserve">For reliability I will implement something </w:t>
-      </w:r>
-      <w:proofErr w:type="gramStart"/>
-      <w:r>
-        <w:t>similar to</w:t>
-      </w:r>
-      <w:proofErr w:type="gramEnd"/>
-      <w:r>
-        <w:t xml:space="preserve"> </w:t>
+        <w:t xml:space="preserve">For reliability I will implement something similar to </w:t>
       </w:r>
       <w:r>
         <w:t xml:space="preserve">TCP using </w:t>
@@ -5915,15 +5520,7 @@
         <w:t xml:space="preserve">. </w:t>
       </w:r>
       <w:r>
-        <w:t xml:space="preserve">This introduces another problem, such as what happens if the server and client are on different flow rates such that the server sends a packet 30 times a second and the client sends only 10 times a second. Since only 1 acknowledgement is sent, the client will only be able to acknowledge 10 of the 30 packets. To solve </w:t>
-      </w:r>
-      <w:proofErr w:type="gramStart"/>
-      <w:r>
-        <w:t>this</w:t>
-      </w:r>
-      <w:proofErr w:type="gramEnd"/>
-      <w:r>
-        <w:t xml:space="preserve"> </w:t>
+        <w:t xml:space="preserve">This introduces another problem, such as what happens if the server and client are on different flow rates such that the server sends a packet 30 times a second and the client sends only 10 times a second. Since only 1 acknowledgement is sent, the client will only be able to acknowledge 10 of the 30 packets. To solve this </w:t>
       </w:r>
       <w:r>
         <w:t>I</w:t>
@@ -5947,15 +5544,7 @@
         <w:t>for convenience as it can be stored using an integer value treated as a bit field</w:t>
       </w:r>
       <w:r>
-        <w:t xml:space="preserve"> such that each bit in the bit field represents another acknowledgement of the </w:t>
-      </w:r>
-      <w:proofErr w:type="gramStart"/>
-      <w:r>
-        <w:t>packets</w:t>
-      </w:r>
-      <w:proofErr w:type="gramEnd"/>
-      <w:r>
-        <w:t xml:space="preserve"> </w:t>
+        <w:t xml:space="preserve"> such that each bit in the bit field represents another acknowledgement of the packets </w:t>
       </w:r>
       <w:r>
         <w:rPr>
@@ -6016,16 +5605,11 @@
         <w:t xml:space="preserve">This system also means that each acknowledgement is sent an additional 32 times as each packet contains </w:t>
       </w:r>
       <w:r>
-        <w:t xml:space="preserve">its acknowledgement and the previous 32 acknowledgements which may overlap. This is </w:t>
-      </w:r>
-      <w:proofErr w:type="gramStart"/>
-      <w:r>
-        <w:t xml:space="preserve">actually </w:t>
+        <w:t xml:space="preserve">its acknowledgement and the previous 32 acknowledgements which may overlap. This is actually </w:t>
       </w:r>
       <w:r>
         <w:t>okay</w:t>
       </w:r>
-      <w:proofErr w:type="gramEnd"/>
       <w:r>
         <w:t xml:space="preserve"> as with this redundancy, even if a few packets are lost, the server still has hopes of receiving the acknowledgement </w:t>
       </w:r>
@@ -6041,24 +5625,14 @@
       <w:r>
         <w:t xml:space="preserve">within a certain time frame it is incredibly likely that the packet was lost. For </w:t>
       </w:r>
-      <w:proofErr w:type="gramStart"/>
       <w:r>
         <w:lastRenderedPageBreak/>
-        <w:t>example</w:t>
-      </w:r>
-      <w:proofErr w:type="gramEnd"/>
-      <w:r>
-        <w:t xml:space="preserve"> if the server sends 30 packets per second and acknowledgements are sent 32 additional times, then after 1 second it is incredibly likely the packet was lost.</w:t>
-      </w:r>
-    </w:p>
-    <w:p>
-      <w:proofErr w:type="gramStart"/>
-      <w:r>
-        <w:t>TODO::</w:t>
-      </w:r>
-      <w:proofErr w:type="gramEnd"/>
-      <w:r>
-        <w:t xml:space="preserve"> insert diagram</w:t>
+        <w:t>example if the server sends 30 packets per second and acknowledgements are sent 32 additional times, then after 1 second it is incredibly likely the packet was lost.</w:t>
+      </w:r>
+    </w:p>
+    <w:p>
+      <w:r>
+        <w:t>TODO:: insert diagram</w:t>
       </w:r>
     </w:p>
     <w:p>
@@ -6175,29 +5749,13 @@
     </w:p>
     <w:p>
       <w:r>
-        <w:t xml:space="preserve">For a </w:t>
-      </w:r>
-      <w:proofErr w:type="gramStart"/>
-      <w:r>
-        <w:t>peer to peer</w:t>
-      </w:r>
-      <w:proofErr w:type="gramEnd"/>
-      <w:r>
-        <w:t xml:space="preserve"> network I would still need one device to be allocated as the host as I want the game to follow server-authoritative design which means that the server</w:t>
+        <w:t>For a peer to peer network I would still need one device to be allocated as the host as I want the game to follow server-authoritative design which means that the server</w:t>
       </w:r>
       <w:r>
         <w:t xml:space="preserve"> is assumed to be right and will make decisions as to how the clients should act.</w:t>
       </w:r>
       <w:r>
-        <w:t xml:space="preserve"> Because of this the only real benefit of a </w:t>
-      </w:r>
-      <w:proofErr w:type="gramStart"/>
-      <w:r>
-        <w:t>peer to peer</w:t>
-      </w:r>
-      <w:proofErr w:type="gramEnd"/>
-      <w:r>
-        <w:t xml:space="preserve"> network is the fact that the bandwidth would be spread over multiple devices rather than all connections being made to one device</w:t>
+        <w:t xml:space="preserve"> Because of this the only real benefit of a peer to peer network is the fact that the bandwidth would be spread over multiple devices rather than all connections being made to one device</w:t>
       </w:r>
       <w:r>
         <w:t xml:space="preserve"> as it is in a server</w:t>
@@ -6212,15 +5770,7 @@
         <w:t xml:space="preserve"> </w:t>
       </w:r>
       <w:r>
-        <w:t xml:space="preserve">In my context of a small group of friends playing this game, it is unlikely that the benefit from this will make any difference at all. A </w:t>
-      </w:r>
-      <w:proofErr w:type="gramStart"/>
-      <w:r>
-        <w:t>peer to peer</w:t>
-      </w:r>
-      <w:proofErr w:type="gramEnd"/>
-      <w:r>
-        <w:t xml:space="preserve"> network </w:t>
+        <w:t xml:space="preserve">In my context of a small group of friends playing this game, it is unlikely that the benefit from this will make any difference at all. A peer to peer network </w:t>
       </w:r>
       <w:r>
         <w:t xml:space="preserve">will also be less efficient as data from the server has to be “trickled” down the network to reach players that are not directly connected to the server. For these reasons I will be </w:t>
@@ -6237,13 +5787,8 @@
         <w:pStyle w:val="Heading2"/>
       </w:pPr>
       <w:r>
-        <w:t xml:space="preserve">Network synchronisation and handling bad </w:t>
-      </w:r>
-      <w:proofErr w:type="gramStart"/>
-      <w:r>
-        <w:t>connections</w:t>
-      </w:r>
-      <w:proofErr w:type="gramEnd"/>
+        <w:t>Network synchronisation and handling bad connections</w:t>
+      </w:r>
     </w:p>
     <w:p>
       <w:r>
@@ -6364,13 +5909,8 @@
         <w:t>Simple client-server interaction showing how the client inputs are handled over time</w:t>
       </w:r>
       <w:r>
-        <w:t xml:space="preserve"> where p is the position of the </w:t>
-      </w:r>
-      <w:proofErr w:type="gramStart"/>
-      <w:r>
-        <w:t>player</w:t>
-      </w:r>
-      <w:proofErr w:type="gramEnd"/>
+        <w:t xml:space="preserve"> where p is the position of the player</w:t>
+      </w:r>
     </w:p>
     <w:p>
       <w:r>
@@ -6521,13 +6061,8 @@
                               </w:rPr>
                             </w:pPr>
                             <w:r>
-                              <w:t xml:space="preserve">Flow diagram showing client- side </w:t>
+                              <w:t>Flow diagram showing client- side prediction</w:t>
                             </w:r>
-                            <w:proofErr w:type="gramStart"/>
-                            <w:r>
-                              <w:t>prediction</w:t>
-                            </w:r>
-                            <w:proofErr w:type="gramEnd"/>
                           </w:p>
                         </w:txbxContent>
                       </wps:txbx>
@@ -6560,13 +6095,8 @@
                         </w:rPr>
                       </w:pPr>
                       <w:r>
-                        <w:t xml:space="preserve">Flow diagram showing client- side </w:t>
+                        <w:t>Flow diagram showing client- side prediction</w:t>
                       </w:r>
-                      <w:proofErr w:type="gramStart"/>
-                      <w:r>
-                        <w:t>prediction</w:t>
-                      </w:r>
-                      <w:proofErr w:type="gramEnd"/>
                     </w:p>
                   </w:txbxContent>
                 </v:textbox>
@@ -6669,13 +6199,8 @@
         <w:t>Diagram showing client-side prediction</w:t>
       </w:r>
       <w:r>
-        <w:t xml:space="preserve"> where p is the position of the </w:t>
-      </w:r>
-      <w:proofErr w:type="gramStart"/>
-      <w:r>
-        <w:t>player</w:t>
-      </w:r>
-      <w:proofErr w:type="gramEnd"/>
+        <w:t xml:space="preserve"> where p is the position of the player</w:t>
+      </w:r>
     </w:p>
     <w:p>
       <w:r>
@@ -6699,15 +6224,7 @@
         <w:t xml:space="preserve"> The server will then send snapshots with the players input request such that the client can see that the server </w:t>
       </w:r>
       <w:r>
-        <w:t xml:space="preserve">got a given position after resolving input request #1. Assuming the client keeps a copy of the requests it sends to the server, it knows that the server has just resolved request #1 so it can apply </w:t>
-      </w:r>
-      <w:proofErr w:type="gramStart"/>
-      <w:r>
-        <w:t>client side</w:t>
-      </w:r>
-      <w:proofErr w:type="gramEnd"/>
-      <w:r>
-        <w:t xml:space="preserve"> prediction of request #2 from the server’s position provided from </w:t>
+        <w:t xml:space="preserve">got a given position after resolving input request #1. Assuming the client keeps a copy of the requests it sends to the server, it knows that the server has just resolved request #1 so it can apply client side prediction of request #2 from the server’s position provided from </w:t>
       </w:r>
       <w:r>
         <w:t xml:space="preserve">its response to </w:t>
@@ -6796,13 +6313,8 @@
         <w:t>reconciliation</w:t>
       </w:r>
       <w:r>
-        <w:t xml:space="preserve"> where p is the position of the </w:t>
-      </w:r>
-      <w:proofErr w:type="gramStart"/>
-      <w:r>
-        <w:t>player</w:t>
-      </w:r>
-      <w:proofErr w:type="gramEnd"/>
+        <w:t xml:space="preserve"> where p is the position of the player</w:t>
+      </w:r>
     </w:p>
     <w:p>
       <w:r>
@@ -6897,13 +6409,8 @@
         <w:t>Diagram showing 2 clients receiving updates from the server</w:t>
       </w:r>
       <w:r>
-        <w:t xml:space="preserve"> where p is the position of the </w:t>
-      </w:r>
-      <w:proofErr w:type="gramStart"/>
-      <w:r>
-        <w:t>player</w:t>
-      </w:r>
-      <w:proofErr w:type="gramEnd"/>
+        <w:t xml:space="preserve"> where p is the position of the player</w:t>
+      </w:r>
     </w:p>
     <w:p>
       <w:r>
@@ -7041,13 +6548,8 @@
         <w:t xml:space="preserve"> in the past</w:t>
       </w:r>
       <w:r>
-        <w:t xml:space="preserve"> where p is the position sent from the server and v is the position shown by client </w:t>
-      </w:r>
-      <w:proofErr w:type="gramStart"/>
-      <w:r>
-        <w:t>2</w:t>
-      </w:r>
-      <w:proofErr w:type="gramEnd"/>
+        <w:t xml:space="preserve"> where p is the position sent from the server and v is the position shown by client 2</w:t>
+      </w:r>
     </w:p>
     <w:p>
       <w:r>
@@ -7099,15 +6601,7 @@
         <w:t xml:space="preserve"> before updating the other clients.</w:t>
       </w:r>
       <w:r>
-        <w:t xml:space="preserve"> This rollback will need to be capped as if </w:t>
-      </w:r>
-      <w:proofErr w:type="gramStart"/>
-      <w:r>
-        <w:t>the a</w:t>
-      </w:r>
-      <w:proofErr w:type="gramEnd"/>
-      <w:r>
-        <w:t xml:space="preserve"> client 1 has a ping of 2000ms and they shoot client 2 who has a ping of 50ms, with non-capped rollback, client 2 can be shot despite standing behind a wall (from client 2’s perspective) as client 1 is 2000ms in the past which was when client 2 was not behind a wall. </w:t>
+        <w:t xml:space="preserve"> This rollback will need to be capped as if the a client 1 has a ping of 2000ms and they shoot client 2 who has a ping of 50ms, with non-capped rollback, client 2 can be shot despite standing behind a wall (from client 2’s perspective) as client 1 is 2000ms in the past which was when client 2 was not behind a wall. </w:t>
       </w:r>
       <w:r>
         <w:t>Typically,</w:t>
@@ -7207,15 +6701,7 @@
         <w:t xml:space="preserve"> An easy fix for this would be to have the server send a full world state at a slow rate and use delta </w:t>
       </w:r>
       <w:r>
-        <w:t xml:space="preserve">world states to fill in between the full world states. The client would then send a response saying which full world state they are using for a </w:t>
-      </w:r>
-      <w:proofErr w:type="gramStart"/>
-      <w:r>
-        <w:t>baseline, and</w:t>
-      </w:r>
-      <w:proofErr w:type="gramEnd"/>
-      <w:r>
-        <w:t xml:space="preserve"> update accordingly for new full world states they receive.</w:t>
+        <w:t>world states to fill in between the full world states. The client would then send a response saying which full world state they are using for a baseline, and update accordingly for new full world states they receive.</w:t>
       </w:r>
     </w:p>
     <w:p/>
@@ -7635,13 +7121,8 @@
                               </w:rPr>
                             </w:pPr>
                             <w:r>
-                              <w:t xml:space="preserve">Flow chart showing how my engine interacts with </w:t>
+                              <w:t>Flow chart showing how my engine interacts with Unity</w:t>
                             </w:r>
-                            <w:proofErr w:type="gramStart"/>
-                            <w:r>
-                              <w:t>Unity</w:t>
-                            </w:r>
-                            <w:proofErr w:type="gramEnd"/>
                           </w:p>
                         </w:txbxContent>
                       </wps:txbx>
@@ -7674,13 +7155,8 @@
                         </w:rPr>
                       </w:pPr>
                       <w:r>
-                        <w:t xml:space="preserve">Flow chart showing how my engine interacts with </w:t>
+                        <w:t>Flow chart showing how my engine interacts with Unity</w:t>
                       </w:r>
-                      <w:proofErr w:type="gramStart"/>
-                      <w:r>
-                        <w:t>Unity</w:t>
-                      </w:r>
-                      <w:proofErr w:type="gramEnd"/>
                     </w:p>
                   </w:txbxContent>
                 </v:textbox>
@@ -8308,20 +7784,8 @@
           <w:szCs w:val="20"/>
           <w:lang w:eastAsia="en-GB"/>
         </w:rPr>
-        <w:t xml:space="preserve"> </w:t>
-      </w:r>
-      <w:proofErr w:type="gramStart"/>
-      <w:r>
-        <w:rPr>
-          <w:rFonts w:ascii="Courier New" w:eastAsia="Times New Roman" w:hAnsi="Courier New" w:cs="Courier New"/>
-          <w:color w:val="000000"/>
-          <w:sz w:val="20"/>
-          <w:szCs w:val="20"/>
-          <w:lang w:eastAsia="en-GB"/>
-        </w:rPr>
-        <w:t>Tile</w:t>
-      </w:r>
-      <w:proofErr w:type="gramEnd"/>
+        <w:t xml:space="preserve"> Tile</w:t>
+      </w:r>
     </w:p>
     <w:p>
       <w:pPr>
@@ -8615,20 +8079,8 @@
           <w:szCs w:val="20"/>
           <w:lang w:eastAsia="en-GB"/>
         </w:rPr>
-        <w:t xml:space="preserve">//Which tile from tile </w:t>
-      </w:r>
-      <w:proofErr w:type="gramStart"/>
-      <w:r>
-        <w:rPr>
-          <w:rFonts w:ascii="Courier New" w:eastAsia="Times New Roman" w:hAnsi="Courier New" w:cs="Courier New"/>
-          <w:color w:val="696969"/>
-          <w:sz w:val="20"/>
-          <w:szCs w:val="20"/>
-          <w:lang w:eastAsia="en-GB"/>
-        </w:rPr>
-        <w:t>pallet</w:t>
-      </w:r>
-      <w:proofErr w:type="gramEnd"/>
+        <w:t>//Which tile from tile pallet</w:t>
+      </w:r>
     </w:p>
     <w:p>
       <w:pPr>
@@ -9101,25 +8553,18 @@
         <w:t xml:space="preserve">1D representation of tiles showing how it can be treated as a 2D representation by </w:t>
       </w:r>
       <w:r>
-        <w:t xml:space="preserve">joining each </w:t>
-      </w:r>
-      <w:proofErr w:type="gramStart"/>
-      <w:r>
-        <w:t>row</w:t>
-      </w:r>
-      <w:proofErr w:type="gramEnd"/>
+        <w:t>joining each row</w:t>
+      </w:r>
     </w:p>
     <w:p>
       <w:r>
         <w:t xml:space="preserve">This means that I will need to convert from a 2D coordinate of a tile to </w:t>
       </w:r>
       <w:proofErr w:type="spellStart"/>
-      <w:proofErr w:type="gramStart"/>
       <w:r>
         <w:t>a</w:t>
       </w:r>
       <w:proofErr w:type="spellEnd"/>
-      <w:proofErr w:type="gramEnd"/>
       <w:r>
         <w:t xml:space="preserve"> index on a 1D array, this can easily be done since I know the width and height of my tile map, so given the </w:t>
       </w:r>
@@ -9210,11 +8655,9 @@
         <w:lastRenderedPageBreak/>
         <w:t xml:space="preserve">Tile maps – </w:t>
       </w:r>
-      <w:proofErr w:type="gramStart"/>
       <w:r>
         <w:t>Rendering</w:t>
       </w:r>
-      <w:proofErr w:type="gramEnd"/>
     </w:p>
     <w:p>
       <w:r>
@@ -9371,13 +8814,8 @@
         <w:t>Image of floor texture</w:t>
       </w:r>
       <w:r>
-        <w:t xml:space="preserve"> that is sampled for </w:t>
-      </w:r>
-      <w:proofErr w:type="gramStart"/>
-      <w:r>
-        <w:t>sprites</w:t>
-      </w:r>
-      <w:proofErr w:type="gramEnd"/>
+        <w:t xml:space="preserve"> that is sampled for sprites</w:t>
+      </w:r>
     </w:p>
     <w:p>
       <w:pPr>
@@ -9438,13 +8876,8 @@
         <w:jc w:val="center"/>
       </w:pPr>
       <w:r>
-        <w:t xml:space="preserve">Image of wall texture that is sampled for </w:t>
-      </w:r>
-      <w:proofErr w:type="gramStart"/>
-      <w:r>
-        <w:t>sprites</w:t>
-      </w:r>
-      <w:proofErr w:type="gramEnd"/>
+        <w:t>Image of wall texture that is sampled for sprites</w:t>
+      </w:r>
     </w:p>
     <w:p>
       <w:pPr>
@@ -9498,13 +8931,8 @@
         <w:jc w:val="center"/>
       </w:pPr>
       <w:r>
-        <w:t xml:space="preserve">Diagram showing how sprites would be sampled from the main </w:t>
-      </w:r>
-      <w:proofErr w:type="gramStart"/>
-      <w:r>
-        <w:t>textures</w:t>
-      </w:r>
-      <w:proofErr w:type="gramEnd"/>
+        <w:t>Diagram showing how sprites would be sampled from the main textures</w:t>
+      </w:r>
     </w:p>
     <w:p>
       <w:r>
@@ -9560,15 +8988,7 @@
         <w:t>I simply need an algorithm to determine what this sorting order should be. Firstly, I will define how when an object becomes “behind” another object.</w:t>
       </w:r>
       <w:r>
-        <w:t xml:space="preserve"> Since my game is 2.5D where it is </w:t>
-      </w:r>
-      <w:proofErr w:type="gramStart"/>
-      <w:r>
-        <w:t>2D</w:t>
-      </w:r>
-      <w:proofErr w:type="gramEnd"/>
-      <w:r>
-        <w:t xml:space="preserve"> but the walls seem 3D, an object becomes “behind” a wall when it has a </w:t>
+        <w:t xml:space="preserve"> Since my game is 2.5D where it is 2D but the walls seem 3D, an object becomes “behind” a wall when it has a </w:t>
       </w:r>
       <w:r>
         <w:rPr>
@@ -9670,13 +9090,8 @@
         <w:t xml:space="preserve">to be </w:t>
       </w:r>
       <w:r>
-        <w:t>“</w:t>
-      </w:r>
-      <w:proofErr w:type="gramStart"/>
-      <w:r>
-        <w:t>behind”</w:t>
-      </w:r>
-      <w:proofErr w:type="gramEnd"/>
+        <w:t>“behind”</w:t>
+      </w:r>
     </w:p>
     <w:p>
       <w:r>
@@ -9872,13 +9287,8 @@
         </w:numPr>
       </w:pPr>
       <w:r>
-        <w:t xml:space="preserve">Tile pallet index referring to which tile pallet it is </w:t>
-      </w:r>
-      <w:proofErr w:type="gramStart"/>
-      <w:r>
-        <w:t>using</w:t>
-      </w:r>
-      <w:proofErr w:type="gramEnd"/>
+        <w:t>Tile pallet index referring to which tile pallet it is using</w:t>
+      </w:r>
     </w:p>
     <w:p>
       <w:pPr>
@@ -10096,13 +9506,8 @@
         <w:jc w:val="center"/>
       </w:pPr>
       <w:r>
-        <w:t xml:space="preserve">Diagram showing how sprites would be sampled where 1 sprite represents 1 row of a tile </w:t>
-      </w:r>
-      <w:proofErr w:type="gramStart"/>
-      <w:r>
-        <w:t>map</w:t>
-      </w:r>
-      <w:proofErr w:type="gramEnd"/>
+        <w:t>Diagram showing how sprites would be sampled where 1 sprite represents 1 row of a tile map</w:t>
+      </w:r>
     </w:p>
     <w:p>
       <w:r>

</xml_diff>